<commit_message>
finished application ready to submit
</commit_message>
<xml_diff>
--- a/Keeper.docx
+++ b/Keeper.docx
@@ -3803,7 +3803,10 @@
     <w:p>
       <w:r>
         <w:tab/>
-        <w:t>Several code requirements were put forth in the development of this application including inheritance, polymorphism, and encapsulation. All of these requirements were met at least once as shown below.</w:t>
+        <w:t xml:space="preserve">Several code requirements were put forth in the development of this application including inheritance, polymorphism, and encapsulation. </w:t>
+      </w:r>
+      <w:r>
+        <w:t xml:space="preserve">If needed within the application, the requirements were shown to be met at least once. </w:t>
       </w:r>
     </w:p>
     <w:p/>
@@ -3845,6 +3848,19 @@
       </w:r>
     </w:p>
     <w:p>
+      <w:r>
+        <w:rPr>
+          <w:sz w:val="28"/>
+          <w:szCs w:val="28"/>
+        </w:rPr>
+        <w:tab/>
+      </w:r>
+      <w:r>
+        <w:t>Due to the nature of the application, inheritance was not needed to be implemented within the code.</w:t>
+      </w:r>
+    </w:p>
+    <w:p/>
+    <w:p>
       <w:pPr>
         <w:rPr>
           <w:b/>
@@ -3882,6 +3898,220 @@
       </w:r>
     </w:p>
     <w:p>
+      <w:r>
+        <w:rPr>
+          <w:b/>
+          <w:bCs/>
+          <w:sz w:val="28"/>
+          <w:szCs w:val="28"/>
+        </w:rPr>
+        <w:tab/>
+      </w:r>
+      <w:r>
+        <w:t>Polymorphism was used many times throughout the application. One simple example is when the chart of accounts page is first setup. Instead of populating the table within the “</w:t>
+      </w:r>
+      <w:proofErr w:type="spellStart"/>
+      <w:proofErr w:type="gramStart"/>
+      <w:r>
+        <w:t>setupChartOfAccounts</w:t>
+      </w:r>
+      <w:proofErr w:type="spellEnd"/>
+      <w:r>
+        <w:t>(</w:t>
+      </w:r>
+      <w:proofErr w:type="gramEnd"/>
+      <w:r>
+        <w:t>)” method, we use the “</w:t>
+      </w:r>
+      <w:proofErr w:type="spellStart"/>
+      <w:r>
+        <w:t>populateTables</w:t>
+      </w:r>
+      <w:proofErr w:type="spellEnd"/>
+      <w:r>
+        <w:t xml:space="preserve">()” method. The code for this is shown below. </w:t>
+      </w:r>
+    </w:p>
+    <w:p>
+      <w:pPr>
+        <w:jc w:val="center"/>
+      </w:pPr>
+      <w:r>
+        <w:t xml:space="preserve">Image B.2.2.1 – The </w:t>
+      </w:r>
+      <w:r>
+        <w:t>“</w:t>
+      </w:r>
+      <w:proofErr w:type="spellStart"/>
+      <w:proofErr w:type="gramStart"/>
+      <w:r>
+        <w:t>setupChartOfAccounts</w:t>
+      </w:r>
+      <w:proofErr w:type="spellEnd"/>
+      <w:r>
+        <w:t>(</w:t>
+      </w:r>
+      <w:proofErr w:type="gramEnd"/>
+      <w:r>
+        <w:t>)”</w:t>
+      </w:r>
+      <w:r>
+        <w:t xml:space="preserve"> method</w:t>
+      </w:r>
+    </w:p>
+    <w:p>
+      <w:pPr>
+        <w:jc w:val="center"/>
+      </w:pPr>
+      <w:r>
+        <w:rPr>
+          <w:noProof/>
+        </w:rPr>
+        <w:drawing>
+          <wp:inline distT="0" distB="0" distL="0" distR="0" wp14:anchorId="40872FE0" wp14:editId="314E9CF4">
+            <wp:extent cx="5943600" cy="1285875"/>
+            <wp:effectExtent l="0" t="0" r="0" b="0"/>
+            <wp:docPr id="35" name="Picture 35"/>
+            <wp:cNvGraphicFramePr>
+              <a:graphicFrameLocks xmlns:a="http://schemas.openxmlformats.org/drawingml/2006/main" noChangeAspect="1"/>
+            </wp:cNvGraphicFramePr>
+            <a:graphic xmlns:a="http://schemas.openxmlformats.org/drawingml/2006/main">
+              <a:graphicData uri="http://schemas.openxmlformats.org/drawingml/2006/picture">
+                <pic:pic xmlns:pic="http://schemas.openxmlformats.org/drawingml/2006/picture">
+                  <pic:nvPicPr>
+                    <pic:cNvPr id="35" name="Screen Shot 2019-06-11 at 11.27.29 AM.png"/>
+                    <pic:cNvPicPr/>
+                  </pic:nvPicPr>
+                  <pic:blipFill>
+                    <a:blip r:embed="rId5">
+                      <a:extLst>
+                        <a:ext uri="{28A0092B-C50C-407E-A947-70E740481C1C}">
+                          <a14:useLocalDpi xmlns:a14="http://schemas.microsoft.com/office/drawing/2010/main" val="0"/>
+                        </a:ext>
+                      </a:extLst>
+                    </a:blip>
+                    <a:stretch>
+                      <a:fillRect/>
+                    </a:stretch>
+                  </pic:blipFill>
+                  <pic:spPr>
+                    <a:xfrm>
+                      <a:off x="0" y="0"/>
+                      <a:ext cx="5943600" cy="1285875"/>
+                    </a:xfrm>
+                    <a:prstGeom prst="rect">
+                      <a:avLst/>
+                    </a:prstGeom>
+                  </pic:spPr>
+                </pic:pic>
+              </a:graphicData>
+            </a:graphic>
+          </wp:inline>
+        </w:drawing>
+      </w:r>
+    </w:p>
+    <w:p>
+      <w:pPr>
+        <w:jc w:val="center"/>
+      </w:pPr>
+    </w:p>
+    <w:p>
+      <w:pPr>
+        <w:jc w:val="center"/>
+      </w:pPr>
+      <w:r>
+        <w:t xml:space="preserve">Image B.2.2.2 – The </w:t>
+      </w:r>
+      <w:r>
+        <w:t>“</w:t>
+      </w:r>
+      <w:proofErr w:type="spellStart"/>
+      <w:proofErr w:type="gramStart"/>
+      <w:r>
+        <w:t>populateTables</w:t>
+      </w:r>
+      <w:proofErr w:type="spellEnd"/>
+      <w:r>
+        <w:t>(</w:t>
+      </w:r>
+      <w:proofErr w:type="gramEnd"/>
+      <w:r>
+        <w:t>)” method</w:t>
+      </w:r>
+    </w:p>
+    <w:p>
+      <w:pPr>
+        <w:jc w:val="center"/>
+        <w:rPr>
+          <w:b/>
+          <w:bCs/>
+          <w:sz w:val="28"/>
+          <w:szCs w:val="28"/>
+        </w:rPr>
+      </w:pPr>
+      <w:r>
+        <w:rPr>
+          <w:b/>
+          <w:bCs/>
+          <w:noProof/>
+          <w:sz w:val="28"/>
+          <w:szCs w:val="28"/>
+        </w:rPr>
+        <w:lastRenderedPageBreak/>
+        <w:drawing>
+          <wp:inline distT="0" distB="0" distL="0" distR="0" wp14:anchorId="7C81964F" wp14:editId="16FC4488">
+            <wp:extent cx="5943600" cy="1416685"/>
+            <wp:effectExtent l="0" t="0" r="0" b="5715"/>
+            <wp:docPr id="33" name="Picture 33"/>
+            <wp:cNvGraphicFramePr>
+              <a:graphicFrameLocks xmlns:a="http://schemas.openxmlformats.org/drawingml/2006/main" noChangeAspect="1"/>
+            </wp:cNvGraphicFramePr>
+            <a:graphic xmlns:a="http://schemas.openxmlformats.org/drawingml/2006/main">
+              <a:graphicData uri="http://schemas.openxmlformats.org/drawingml/2006/picture">
+                <pic:pic xmlns:pic="http://schemas.openxmlformats.org/drawingml/2006/picture">
+                  <pic:nvPicPr>
+                    <pic:cNvPr id="33" name="Screen Shot 2019-06-11 at 11.27.52 AM.png"/>
+                    <pic:cNvPicPr/>
+                  </pic:nvPicPr>
+                  <pic:blipFill>
+                    <a:blip r:embed="rId6">
+                      <a:extLst>
+                        <a:ext uri="{28A0092B-C50C-407E-A947-70E740481C1C}">
+                          <a14:useLocalDpi xmlns:a14="http://schemas.microsoft.com/office/drawing/2010/main" val="0"/>
+                        </a:ext>
+                      </a:extLst>
+                    </a:blip>
+                    <a:stretch>
+                      <a:fillRect/>
+                    </a:stretch>
+                  </pic:blipFill>
+                  <pic:spPr>
+                    <a:xfrm>
+                      <a:off x="0" y="0"/>
+                      <a:ext cx="5943600" cy="1416685"/>
+                    </a:xfrm>
+                    <a:prstGeom prst="rect">
+                      <a:avLst/>
+                    </a:prstGeom>
+                  </pic:spPr>
+                </pic:pic>
+              </a:graphicData>
+            </a:graphic>
+          </wp:inline>
+        </w:drawing>
+      </w:r>
+    </w:p>
+    <w:p>
+      <w:pPr>
+        <w:rPr>
+          <w:b/>
+          <w:bCs/>
+          <w:sz w:val="28"/>
+          <w:szCs w:val="28"/>
+        </w:rPr>
+      </w:pPr>
+    </w:p>
+    <w:p>
       <w:pPr>
         <w:rPr>
           <w:b/>
@@ -3918,6 +4148,105 @@
         <w:t>2.3: Encapsulation</w:t>
       </w:r>
     </w:p>
+    <w:p>
+      <w:r>
+        <w:rPr>
+          <w:b/>
+          <w:bCs/>
+          <w:sz w:val="28"/>
+          <w:szCs w:val="28"/>
+        </w:rPr>
+        <w:tab/>
+      </w:r>
+      <w:r>
+        <w:t xml:space="preserve">An example of encapsulation can be shown through the </w:t>
+      </w:r>
+      <w:r>
+        <w:t>user’s</w:t>
+      </w:r>
+      <w:r>
+        <w:t xml:space="preserve"> information. When a user signs in, the </w:t>
+      </w:r>
+      <w:r>
+        <w:t>user’s</w:t>
+      </w:r>
+      <w:r>
+        <w:t xml:space="preserve"> information is put into </w:t>
+      </w:r>
+      <w:r>
+        <w:t xml:space="preserve">a user object which can be accessed all throughout the application. </w:t>
+      </w:r>
+    </w:p>
+    <w:p>
+      <w:pPr>
+        <w:jc w:val="center"/>
+      </w:pPr>
+      <w:r>
+        <w:t>Image B.2.3.1 – The “</w:t>
+      </w:r>
+      <w:proofErr w:type="spellStart"/>
+      <w:proofErr w:type="gramStart"/>
+      <w:r>
+        <w:t>signInUser</w:t>
+      </w:r>
+      <w:proofErr w:type="spellEnd"/>
+      <w:r>
+        <w:t>(</w:t>
+      </w:r>
+      <w:proofErr w:type="gramEnd"/>
+      <w:r>
+        <w:t xml:space="preserve">)” method that returns a user object when valid credentials are given. </w:t>
+      </w:r>
+    </w:p>
+    <w:p>
+      <w:r>
+        <w:rPr>
+          <w:noProof/>
+        </w:rPr>
+        <w:drawing>
+          <wp:inline distT="0" distB="0" distL="0" distR="0" wp14:anchorId="1B2D55B4" wp14:editId="045C2B1C">
+            <wp:extent cx="5943600" cy="4293235"/>
+            <wp:effectExtent l="0" t="0" r="0" b="0"/>
+            <wp:docPr id="37" name="Picture 37" descr="A screenshot of a cell phone&#10;&#10;Description automatically generated"/>
+            <wp:cNvGraphicFramePr>
+              <a:graphicFrameLocks xmlns:a="http://schemas.openxmlformats.org/drawingml/2006/main" noChangeAspect="1"/>
+            </wp:cNvGraphicFramePr>
+            <a:graphic xmlns:a="http://schemas.openxmlformats.org/drawingml/2006/main">
+              <a:graphicData uri="http://schemas.openxmlformats.org/drawingml/2006/picture">
+                <pic:pic xmlns:pic="http://schemas.openxmlformats.org/drawingml/2006/picture">
+                  <pic:nvPicPr>
+                    <pic:cNvPr id="37" name="Screen Shot 2019-06-11 at 11.30.58 AM.png"/>
+                    <pic:cNvPicPr/>
+                  </pic:nvPicPr>
+                  <pic:blipFill>
+                    <a:blip r:embed="rId7">
+                      <a:extLst>
+                        <a:ext uri="{28A0092B-C50C-407E-A947-70E740481C1C}">
+                          <a14:useLocalDpi xmlns:a14="http://schemas.microsoft.com/office/drawing/2010/main" val="0"/>
+                        </a:ext>
+                      </a:extLst>
+                    </a:blip>
+                    <a:stretch>
+                      <a:fillRect/>
+                    </a:stretch>
+                  </pic:blipFill>
+                  <pic:spPr>
+                    <a:xfrm>
+                      <a:off x="0" y="0"/>
+                      <a:ext cx="5943600" cy="4293235"/>
+                    </a:xfrm>
+                    <a:prstGeom prst="rect">
+                      <a:avLst/>
+                    </a:prstGeom>
+                  </pic:spPr>
+                </pic:pic>
+              </a:graphicData>
+            </a:graphic>
+          </wp:inline>
+        </w:drawing>
+      </w:r>
+    </w:p>
+    <w:p/>
     <w:p>
       <w:pPr>
         <w:rPr>
@@ -3971,29 +4300,153 @@
       </w:r>
     </w:p>
     <w:p>
-      <w:r>
-        <w:t>************INSERT IMAGE</w:t>
-      </w:r>
-      <w:r>
-        <w:t>S</w:t>
-      </w:r>
-      <w:r>
-        <w:t xml:space="preserve"> HERE*****************</w:t>
-      </w:r>
-    </w:p>
-    <w:p>
-      <w:r>
-        <w:t>Image 1 – chart of accounts page with the combo box on all but showing all the available options. Description is showing how you can view all the accounts on this page</w:t>
-      </w:r>
-    </w:p>
-    <w:p>
-      <w:r>
-        <w:t>Image 2 – chart of accounts with assets selected showing only the asset accounts</w:t>
+      <w:pPr>
+        <w:jc w:val="center"/>
+      </w:pPr>
+      <w:r>
+        <w:lastRenderedPageBreak/>
+        <w:t xml:space="preserve">Image </w:t>
+      </w:r>
+      <w:r>
+        <w:t>B.3.</w:t>
+      </w:r>
+      <w:r>
+        <w:t xml:space="preserve">1 – </w:t>
+      </w:r>
+      <w:r>
+        <w:t xml:space="preserve">This is the chart of accounts showing the “All Accounts” option being selected. All accounts are shown when this option is selected. </w:t>
+      </w:r>
+      <w:r>
+        <w:rPr>
+          <w:noProof/>
+        </w:rPr>
+        <w:drawing>
+          <wp:inline distT="0" distB="0" distL="0" distR="0" wp14:anchorId="1A76C349" wp14:editId="118ACCA3">
+            <wp:extent cx="4392366" cy="3208867"/>
+            <wp:effectExtent l="0" t="0" r="1905" b="4445"/>
+            <wp:docPr id="2" name="Picture 2" descr="A screenshot of a computer&#10;&#10;Description automatically generated"/>
+            <wp:cNvGraphicFramePr>
+              <a:graphicFrameLocks xmlns:a="http://schemas.openxmlformats.org/drawingml/2006/main" noChangeAspect="1"/>
+            </wp:cNvGraphicFramePr>
+            <a:graphic xmlns:a="http://schemas.openxmlformats.org/drawingml/2006/main">
+              <a:graphicData uri="http://schemas.openxmlformats.org/drawingml/2006/picture">
+                <pic:pic xmlns:pic="http://schemas.openxmlformats.org/drawingml/2006/picture">
+                  <pic:nvPicPr>
+                    <pic:cNvPr id="2" name="Screen Shot 2019-06-11 at 10.28.23 AM.png"/>
+                    <pic:cNvPicPr/>
+                  </pic:nvPicPr>
+                  <pic:blipFill>
+                    <a:blip r:embed="rId8">
+                      <a:extLst>
+                        <a:ext uri="{28A0092B-C50C-407E-A947-70E740481C1C}">
+                          <a14:useLocalDpi xmlns:a14="http://schemas.microsoft.com/office/drawing/2010/main" val="0"/>
+                        </a:ext>
+                      </a:extLst>
+                    </a:blip>
+                    <a:stretch>
+                      <a:fillRect/>
+                    </a:stretch>
+                  </pic:blipFill>
+                  <pic:spPr>
+                    <a:xfrm>
+                      <a:off x="0" y="0"/>
+                      <a:ext cx="4410388" cy="3222033"/>
+                    </a:xfrm>
+                    <a:prstGeom prst="rect">
+                      <a:avLst/>
+                    </a:prstGeom>
+                  </pic:spPr>
+                </pic:pic>
+              </a:graphicData>
+            </a:graphic>
+          </wp:inline>
+        </w:drawing>
       </w:r>
     </w:p>
     <w:p/>
     <w:p>
       <w:pPr>
+        <w:jc w:val="center"/>
+      </w:pPr>
+      <w:r>
+        <w:t xml:space="preserve">Image </w:t>
+      </w:r>
+      <w:r>
+        <w:t>B.3.</w:t>
+      </w:r>
+      <w:r>
+        <w:t xml:space="preserve">2 – </w:t>
+      </w:r>
+      <w:r>
+        <w:t>This is the chart of accounts showing the “A</w:t>
+      </w:r>
+      <w:r>
+        <w:t xml:space="preserve">sset </w:t>
+      </w:r>
+      <w:r>
+        <w:t xml:space="preserve">Accounts” option being selected. </w:t>
+      </w:r>
+      <w:r>
+        <w:t>Only asset</w:t>
+      </w:r>
+      <w:r>
+        <w:t xml:space="preserve"> accounts are shown when this option is selected.</w:t>
+      </w:r>
+    </w:p>
+    <w:p>
+      <w:pPr>
+        <w:jc w:val="center"/>
+      </w:pPr>
+      <w:r>
+        <w:rPr>
+          <w:noProof/>
+        </w:rPr>
+        <w:drawing>
+          <wp:inline distT="0" distB="0" distL="0" distR="0" wp14:anchorId="5786B203" wp14:editId="502E4824">
+            <wp:extent cx="4670510" cy="3412067"/>
+            <wp:effectExtent l="0" t="0" r="3175" b="4445"/>
+            <wp:docPr id="3" name="Picture 3" descr="A screenshot of a computer&#10;&#10;Description automatically generated"/>
+            <wp:cNvGraphicFramePr>
+              <a:graphicFrameLocks xmlns:a="http://schemas.openxmlformats.org/drawingml/2006/main" noChangeAspect="1"/>
+            </wp:cNvGraphicFramePr>
+            <a:graphic xmlns:a="http://schemas.openxmlformats.org/drawingml/2006/main">
+              <a:graphicData uri="http://schemas.openxmlformats.org/drawingml/2006/picture">
+                <pic:pic xmlns:pic="http://schemas.openxmlformats.org/drawingml/2006/picture">
+                  <pic:nvPicPr>
+                    <pic:cNvPr id="3" name="Screen Shot 2019-06-11 at 10.28.34 AM.png"/>
+                    <pic:cNvPicPr/>
+                  </pic:nvPicPr>
+                  <pic:blipFill>
+                    <a:blip r:embed="rId9">
+                      <a:extLst>
+                        <a:ext uri="{28A0092B-C50C-407E-A947-70E740481C1C}">
+                          <a14:useLocalDpi xmlns:a14="http://schemas.microsoft.com/office/drawing/2010/main" val="0"/>
+                        </a:ext>
+                      </a:extLst>
+                    </a:blip>
+                    <a:stretch>
+                      <a:fillRect/>
+                    </a:stretch>
+                  </pic:blipFill>
+                  <pic:spPr>
+                    <a:xfrm>
+                      <a:off x="0" y="0"/>
+                      <a:ext cx="4688856" cy="3425470"/>
+                    </a:xfrm>
+                    <a:prstGeom prst="rect">
+                      <a:avLst/>
+                    </a:prstGeom>
+                  </pic:spPr>
+                </pic:pic>
+              </a:graphicData>
+            </a:graphic>
+          </wp:inline>
+        </w:drawing>
+      </w:r>
+    </w:p>
+    <w:p/>
+    <w:p>
+      <w:pPr>
         <w:rPr>
           <w:sz w:val="28"/>
           <w:szCs w:val="28"/>
@@ -4042,6 +4495,7 @@
           <w:sz w:val="28"/>
           <w:szCs w:val="28"/>
         </w:rPr>
+        <w:lastRenderedPageBreak/>
         <w:tab/>
       </w:r>
       <w:r>
@@ -4054,43 +4508,429 @@
         <w:t>. If a transaction is incorrectly entered, the user is able to edit or delete the transaction. This functionality can be seen in the images below.</w:t>
       </w:r>
     </w:p>
-    <w:p>
-      <w:r>
-        <w:t>************INSERT IMAGES HERE*****************</w:t>
-      </w:r>
-    </w:p>
-    <w:p>
-      <w:r>
-        <w:t>Image 1 – image of a transaction being saved</w:t>
-      </w:r>
-    </w:p>
-    <w:p>
-      <w:r>
+    <w:p/>
+    <w:p>
+      <w:r>
+        <w:t xml:space="preserve">Image </w:t>
+      </w:r>
+      <w:r>
+        <w:t>B.4.</w:t>
+      </w:r>
+      <w:r>
+        <w:t xml:space="preserve">1 – </w:t>
+      </w:r>
+      <w:r>
+        <w:t>This image shows a transaction about to be saved.</w:t>
+      </w:r>
+    </w:p>
+    <w:p>
+      <w:pPr>
+        <w:jc w:val="center"/>
+      </w:pPr>
+      <w:r>
+        <w:rPr>
+          <w:noProof/>
+        </w:rPr>
+        <w:drawing>
+          <wp:inline distT="0" distB="0" distL="0" distR="0" wp14:anchorId="059B6121" wp14:editId="4A81FE8D">
+            <wp:extent cx="2486526" cy="2362200"/>
+            <wp:effectExtent l="0" t="0" r="3175" b="0"/>
+            <wp:docPr id="4" name="Picture 4" descr="A screenshot of a cell phone&#10;&#10;Description automatically generated"/>
+            <wp:cNvGraphicFramePr>
+              <a:graphicFrameLocks xmlns:a="http://schemas.openxmlformats.org/drawingml/2006/main" noChangeAspect="1"/>
+            </wp:cNvGraphicFramePr>
+            <a:graphic xmlns:a="http://schemas.openxmlformats.org/drawingml/2006/main">
+              <a:graphicData uri="http://schemas.openxmlformats.org/drawingml/2006/picture">
+                <pic:pic xmlns:pic="http://schemas.openxmlformats.org/drawingml/2006/picture">
+                  <pic:nvPicPr>
+                    <pic:cNvPr id="4" name="Screen Shot 2019-06-11 at 10.32.29 AM.png"/>
+                    <pic:cNvPicPr/>
+                  </pic:nvPicPr>
+                  <pic:blipFill>
+                    <a:blip r:embed="rId10">
+                      <a:extLst>
+                        <a:ext uri="{28A0092B-C50C-407E-A947-70E740481C1C}">
+                          <a14:useLocalDpi xmlns:a14="http://schemas.microsoft.com/office/drawing/2010/main" val="0"/>
+                        </a:ext>
+                      </a:extLst>
+                    </a:blip>
+                    <a:stretch>
+                      <a:fillRect/>
+                    </a:stretch>
+                  </pic:blipFill>
+                  <pic:spPr>
+                    <a:xfrm>
+                      <a:off x="0" y="0"/>
+                      <a:ext cx="2496891" cy="2372047"/>
+                    </a:xfrm>
+                    <a:prstGeom prst="rect">
+                      <a:avLst/>
+                    </a:prstGeom>
+                  </pic:spPr>
+                </pic:pic>
+              </a:graphicData>
+            </a:graphic>
+          </wp:inline>
+        </w:drawing>
+      </w:r>
+    </w:p>
+    <w:p>
+      <w:pPr>
+        <w:jc w:val="center"/>
+      </w:pPr>
+    </w:p>
+    <w:p>
+      <w:pPr>
+        <w:jc w:val="center"/>
+      </w:pPr>
+      <w:r>
+        <w:t xml:space="preserve">Image </w:t>
+      </w:r>
+      <w:r>
+        <w:t>B.4.</w:t>
+      </w:r>
+      <w:r>
+        <w:t xml:space="preserve">2 – </w:t>
+      </w:r>
+      <w:r>
+        <w:t>Here we see the transaction being saved into the table, now we are going to edit this transaction by selecting it and clicking the transaction and pressing the “Edit Transaction” button.</w:t>
+      </w:r>
+    </w:p>
+    <w:p>
+      <w:pPr>
+        <w:jc w:val="center"/>
+      </w:pPr>
+      <w:r>
+        <w:rPr>
+          <w:noProof/>
+        </w:rPr>
+        <w:drawing>
+          <wp:inline distT="0" distB="0" distL="0" distR="0" wp14:anchorId="45D3FB7D" wp14:editId="09646DA8">
+            <wp:extent cx="4461933" cy="3088077"/>
+            <wp:effectExtent l="0" t="0" r="0" b="0"/>
+            <wp:docPr id="6" name="Picture 6" descr="A screenshot of a computer screen&#10;&#10;Description automatically generated"/>
+            <wp:cNvGraphicFramePr>
+              <a:graphicFrameLocks xmlns:a="http://schemas.openxmlformats.org/drawingml/2006/main" noChangeAspect="1"/>
+            </wp:cNvGraphicFramePr>
+            <a:graphic xmlns:a="http://schemas.openxmlformats.org/drawingml/2006/main">
+              <a:graphicData uri="http://schemas.openxmlformats.org/drawingml/2006/picture">
+                <pic:pic xmlns:pic="http://schemas.openxmlformats.org/drawingml/2006/picture">
+                  <pic:nvPicPr>
+                    <pic:cNvPr id="6" name="Screen Shot 2019-06-11 at 10.36.25 AM.png"/>
+                    <pic:cNvPicPr/>
+                  </pic:nvPicPr>
+                  <pic:blipFill>
+                    <a:blip r:embed="rId11">
+                      <a:extLst>
+                        <a:ext uri="{28A0092B-C50C-407E-A947-70E740481C1C}">
+                          <a14:useLocalDpi xmlns:a14="http://schemas.microsoft.com/office/drawing/2010/main" val="0"/>
+                        </a:ext>
+                      </a:extLst>
+                    </a:blip>
+                    <a:stretch>
+                      <a:fillRect/>
+                    </a:stretch>
+                  </pic:blipFill>
+                  <pic:spPr>
+                    <a:xfrm>
+                      <a:off x="0" y="0"/>
+                      <a:ext cx="4464590" cy="3089916"/>
+                    </a:xfrm>
+                    <a:prstGeom prst="rect">
+                      <a:avLst/>
+                    </a:prstGeom>
+                  </pic:spPr>
+                </pic:pic>
+              </a:graphicData>
+            </a:graphic>
+          </wp:inline>
+        </w:drawing>
+      </w:r>
+    </w:p>
+    <w:p>
+      <w:pPr>
+        <w:jc w:val="center"/>
+      </w:pPr>
+    </w:p>
+    <w:p>
+      <w:pPr>
+        <w:jc w:val="center"/>
+      </w:pPr>
+      <w:r>
+        <w:t xml:space="preserve">Image </w:t>
+      </w:r>
+      <w:r>
+        <w:t>B.4.</w:t>
+      </w:r>
+      <w:r>
+        <w:t xml:space="preserve">3 – </w:t>
+      </w:r>
+      <w:r>
+        <w:t>We are going to edit the amount, the description, and save the now edited transaction.</w:t>
+      </w:r>
+    </w:p>
+    <w:p>
+      <w:pPr>
+        <w:jc w:val="center"/>
+      </w:pPr>
+      <w:r>
+        <w:rPr>
+          <w:noProof/>
+        </w:rPr>
         <w:lastRenderedPageBreak/>
-        <w:t>Image 2 – image of the transaction table and the transaction that was just saved. Circle the edit button signifying we are going to edit it</w:t>
-      </w:r>
-    </w:p>
-    <w:p>
-      <w:r>
-        <w:t>Image 3 – image of transaction being edited</w:t>
-      </w:r>
-    </w:p>
-    <w:p>
-      <w:r>
-        <w:t>Image 4 – image of edited transaction on table. Circle edit button again</w:t>
-      </w:r>
-    </w:p>
-    <w:p>
-      <w:r>
-        <w:t>Image 5 – image of transaction with delete button circled</w:t>
-      </w:r>
-    </w:p>
-    <w:p>
-      <w:r>
-        <w:t>Image 6 – image showing the transaction is now deleted from the table</w:t>
-      </w:r>
-    </w:p>
-    <w:p/>
+        <w:drawing>
+          <wp:inline distT="0" distB="0" distL="0" distR="0" wp14:anchorId="0C7D2DC3" wp14:editId="77DB4EE6">
+            <wp:extent cx="2853267" cy="2710604"/>
+            <wp:effectExtent l="0" t="0" r="4445" b="0"/>
+            <wp:docPr id="7" name="Picture 7" descr="A screenshot of a cell phone&#10;&#10;Description automatically generated"/>
+            <wp:cNvGraphicFramePr>
+              <a:graphicFrameLocks xmlns:a="http://schemas.openxmlformats.org/drawingml/2006/main" noChangeAspect="1"/>
+            </wp:cNvGraphicFramePr>
+            <a:graphic xmlns:a="http://schemas.openxmlformats.org/drawingml/2006/main">
+              <a:graphicData uri="http://schemas.openxmlformats.org/drawingml/2006/picture">
+                <pic:pic xmlns:pic="http://schemas.openxmlformats.org/drawingml/2006/picture">
+                  <pic:nvPicPr>
+                    <pic:cNvPr id="7" name="Screen Shot 2019-06-11 at 10.39.00 AM.png"/>
+                    <pic:cNvPicPr/>
+                  </pic:nvPicPr>
+                  <pic:blipFill>
+                    <a:blip r:embed="rId12">
+                      <a:extLst>
+                        <a:ext uri="{28A0092B-C50C-407E-A947-70E740481C1C}">
+                          <a14:useLocalDpi xmlns:a14="http://schemas.microsoft.com/office/drawing/2010/main" val="0"/>
+                        </a:ext>
+                      </a:extLst>
+                    </a:blip>
+                    <a:stretch>
+                      <a:fillRect/>
+                    </a:stretch>
+                  </pic:blipFill>
+                  <pic:spPr>
+                    <a:xfrm>
+                      <a:off x="0" y="0"/>
+                      <a:ext cx="2866764" cy="2723426"/>
+                    </a:xfrm>
+                    <a:prstGeom prst="rect">
+                      <a:avLst/>
+                    </a:prstGeom>
+                  </pic:spPr>
+                </pic:pic>
+              </a:graphicData>
+            </a:graphic>
+          </wp:inline>
+        </w:drawing>
+      </w:r>
+    </w:p>
+    <w:p>
+      <w:pPr>
+        <w:jc w:val="center"/>
+      </w:pPr>
+      <w:r>
+        <w:t xml:space="preserve">Image </w:t>
+      </w:r>
+      <w:r>
+        <w:t>B.4.</w:t>
+      </w:r>
+      <w:r>
+        <w:t xml:space="preserve">4 – </w:t>
+      </w:r>
+      <w:r>
+        <w:t>Now we can see the transaction has now been updated and we will click the edit transaction button again.</w:t>
+      </w:r>
+    </w:p>
+    <w:p>
+      <w:pPr>
+        <w:jc w:val="center"/>
+      </w:pPr>
+      <w:r>
+        <w:rPr>
+          <w:noProof/>
+        </w:rPr>
+        <w:drawing>
+          <wp:inline distT="0" distB="0" distL="0" distR="0" wp14:anchorId="5CD20152" wp14:editId="16E12082">
+            <wp:extent cx="4847910" cy="3344333"/>
+            <wp:effectExtent l="0" t="0" r="3810" b="0"/>
+            <wp:docPr id="8" name="Picture 8" descr="A screenshot of a computer&#10;&#10;Description automatically generated"/>
+            <wp:cNvGraphicFramePr>
+              <a:graphicFrameLocks xmlns:a="http://schemas.openxmlformats.org/drawingml/2006/main" noChangeAspect="1"/>
+            </wp:cNvGraphicFramePr>
+            <a:graphic xmlns:a="http://schemas.openxmlformats.org/drawingml/2006/main">
+              <a:graphicData uri="http://schemas.openxmlformats.org/drawingml/2006/picture">
+                <pic:pic xmlns:pic="http://schemas.openxmlformats.org/drawingml/2006/picture">
+                  <pic:nvPicPr>
+                    <pic:cNvPr id="8" name="Screen Shot 2019-06-11 at 10.39.38 AM.png"/>
+                    <pic:cNvPicPr/>
+                  </pic:nvPicPr>
+                  <pic:blipFill>
+                    <a:blip r:embed="rId13">
+                      <a:extLst>
+                        <a:ext uri="{28A0092B-C50C-407E-A947-70E740481C1C}">
+                          <a14:useLocalDpi xmlns:a14="http://schemas.microsoft.com/office/drawing/2010/main" val="0"/>
+                        </a:ext>
+                      </a:extLst>
+                    </a:blip>
+                    <a:stretch>
+                      <a:fillRect/>
+                    </a:stretch>
+                  </pic:blipFill>
+                  <pic:spPr>
+                    <a:xfrm>
+                      <a:off x="0" y="0"/>
+                      <a:ext cx="4854418" cy="3348823"/>
+                    </a:xfrm>
+                    <a:prstGeom prst="rect">
+                      <a:avLst/>
+                    </a:prstGeom>
+                  </pic:spPr>
+                </pic:pic>
+              </a:graphicData>
+            </a:graphic>
+          </wp:inline>
+        </w:drawing>
+      </w:r>
+    </w:p>
+    <w:p>
+      <w:pPr>
+        <w:jc w:val="center"/>
+      </w:pPr>
+    </w:p>
+    <w:p>
+      <w:pPr>
+        <w:jc w:val="center"/>
+      </w:pPr>
+      <w:r>
+        <w:t xml:space="preserve">Image </w:t>
+      </w:r>
+      <w:r>
+        <w:t>B.4.</w:t>
+      </w:r>
+      <w:r>
+        <w:t xml:space="preserve">5 – </w:t>
+      </w:r>
+      <w:r>
+        <w:t>Now we are going to delete the transaction.</w:t>
+      </w:r>
+    </w:p>
+    <w:p>
+      <w:pPr>
+        <w:jc w:val="center"/>
+      </w:pPr>
+      <w:r>
+        <w:rPr>
+          <w:noProof/>
+        </w:rPr>
+        <w:lastRenderedPageBreak/>
+        <w:drawing>
+          <wp:inline distT="0" distB="0" distL="0" distR="0" wp14:anchorId="3F54B91B" wp14:editId="5FD9ED37">
+            <wp:extent cx="3090501" cy="2912533"/>
+            <wp:effectExtent l="0" t="0" r="0" b="0"/>
+            <wp:docPr id="9" name="Picture 9" descr="A screenshot of a cell phone&#10;&#10;Description automatically generated"/>
+            <wp:cNvGraphicFramePr>
+              <a:graphicFrameLocks xmlns:a="http://schemas.openxmlformats.org/drawingml/2006/main" noChangeAspect="1"/>
+            </wp:cNvGraphicFramePr>
+            <a:graphic xmlns:a="http://schemas.openxmlformats.org/drawingml/2006/main">
+              <a:graphicData uri="http://schemas.openxmlformats.org/drawingml/2006/picture">
+                <pic:pic xmlns:pic="http://schemas.openxmlformats.org/drawingml/2006/picture">
+                  <pic:nvPicPr>
+                    <pic:cNvPr id="9" name="Screen Shot 2019-06-11 at 10.43.21 AM.png"/>
+                    <pic:cNvPicPr/>
+                  </pic:nvPicPr>
+                  <pic:blipFill>
+                    <a:blip r:embed="rId14">
+                      <a:extLst>
+                        <a:ext uri="{28A0092B-C50C-407E-A947-70E740481C1C}">
+                          <a14:useLocalDpi xmlns:a14="http://schemas.microsoft.com/office/drawing/2010/main" val="0"/>
+                        </a:ext>
+                      </a:extLst>
+                    </a:blip>
+                    <a:stretch>
+                      <a:fillRect/>
+                    </a:stretch>
+                  </pic:blipFill>
+                  <pic:spPr>
+                    <a:xfrm>
+                      <a:off x="0" y="0"/>
+                      <a:ext cx="3097865" cy="2919473"/>
+                    </a:xfrm>
+                    <a:prstGeom prst="rect">
+                      <a:avLst/>
+                    </a:prstGeom>
+                  </pic:spPr>
+                </pic:pic>
+              </a:graphicData>
+            </a:graphic>
+          </wp:inline>
+        </w:drawing>
+      </w:r>
+    </w:p>
+    <w:p>
+      <w:pPr>
+        <w:jc w:val="center"/>
+      </w:pPr>
+      <w:r>
+        <w:t xml:space="preserve">Image </w:t>
+      </w:r>
+      <w:r>
+        <w:t>B.4.</w:t>
+      </w:r>
+      <w:r>
+        <w:t xml:space="preserve">6 – </w:t>
+      </w:r>
+      <w:r>
+        <w:t>As you can see the table no longer shows the transaction after deleting it.</w:t>
+      </w:r>
+    </w:p>
+    <w:p>
+      <w:pPr>
+        <w:jc w:val="center"/>
+      </w:pPr>
+      <w:r>
+        <w:rPr>
+          <w:noProof/>
+        </w:rPr>
+        <w:drawing>
+          <wp:inline distT="0" distB="0" distL="0" distR="0" wp14:anchorId="088E8458" wp14:editId="04FCFB92">
+            <wp:extent cx="3615267" cy="2508671"/>
+            <wp:effectExtent l="0" t="0" r="4445" b="6350"/>
+            <wp:docPr id="10" name="Picture 10" descr="A screenshot of a computer screen&#10;&#10;Description automatically generated"/>
+            <wp:cNvGraphicFramePr>
+              <a:graphicFrameLocks xmlns:a="http://schemas.openxmlformats.org/drawingml/2006/main" noChangeAspect="1"/>
+            </wp:cNvGraphicFramePr>
+            <a:graphic xmlns:a="http://schemas.openxmlformats.org/drawingml/2006/main">
+              <a:graphicData uri="http://schemas.openxmlformats.org/drawingml/2006/picture">
+                <pic:pic xmlns:pic="http://schemas.openxmlformats.org/drawingml/2006/picture">
+                  <pic:nvPicPr>
+                    <pic:cNvPr id="10" name="Screen Shot 2019-06-11 at 10.43.38 AM.png"/>
+                    <pic:cNvPicPr/>
+                  </pic:nvPicPr>
+                  <pic:blipFill>
+                    <a:blip r:embed="rId15" cstate="print">
+                      <a:extLst>
+                        <a:ext uri="{28A0092B-C50C-407E-A947-70E740481C1C}">
+                          <a14:useLocalDpi xmlns:a14="http://schemas.microsoft.com/office/drawing/2010/main" val="0"/>
+                        </a:ext>
+                      </a:extLst>
+                    </a:blip>
+                    <a:stretch>
+                      <a:fillRect/>
+                    </a:stretch>
+                  </pic:blipFill>
+                  <pic:spPr>
+                    <a:xfrm>
+                      <a:off x="0" y="0"/>
+                      <a:ext cx="3618354" cy="2510813"/>
+                    </a:xfrm>
+                    <a:prstGeom prst="rect">
+                      <a:avLst/>
+                    </a:prstGeom>
+                  </pic:spPr>
+                </pic:pic>
+              </a:graphicData>
+            </a:graphic>
+          </wp:inline>
+        </w:drawing>
+      </w:r>
+    </w:p>
     <w:p>
       <w:pPr>
         <w:rPr>
@@ -4150,23 +4990,22 @@
         <w:t xml:space="preserve">On the income statement, the user will be able to see the income, cost of goods sold, gross profit, operating expenses, and net profit based on the period entered. This can be updated as many times as the user deems necessary to see the income statement based on weeks, months, years, or any other chosen period of time. </w:t>
       </w:r>
     </w:p>
-    <w:p>
-      <w:r>
-        <w:t>************INSERT IMAGES HERE*****************</w:t>
-      </w:r>
-    </w:p>
-    <w:p>
-      <w:r>
-        <w:t>Image 1 – image of the income statement showing period of January 1</w:t>
-      </w:r>
-      <w:r>
-        <w:rPr>
-          <w:vertAlign w:val="superscript"/>
-        </w:rPr>
-        <w:t>st</w:t>
-      </w:r>
-      <w:r>
-        <w:t xml:space="preserve"> to </w:t>
+    <w:p/>
+    <w:p>
+      <w:pPr>
+        <w:jc w:val="center"/>
+      </w:pPr>
+      <w:r>
+        <w:t xml:space="preserve">Image </w:t>
+      </w:r>
+      <w:r>
+        <w:t>B.5.</w:t>
+      </w:r>
+      <w:r>
+        <w:t xml:space="preserve">1 – </w:t>
+      </w:r>
+      <w:r>
+        <w:t xml:space="preserve">This image shows the income statement from the first of the year, to </w:t>
       </w:r>
       <w:proofErr w:type="spellStart"/>
       <w:r>
@@ -4174,12 +5013,140 @@
       </w:r>
       <w:proofErr w:type="spellEnd"/>
       <w:r>
-        <w:t xml:space="preserve"> date.</w:t>
-      </w:r>
-    </w:p>
-    <w:p>
-      <w:r>
-        <w:t xml:space="preserve">Image 2 – image of income statement showing last months income </w:t>
+        <w:t xml:space="preserve"> current date. Here we can see certain numbers displayed based on </w:t>
+      </w:r>
+      <w:proofErr w:type="gramStart"/>
+      <w:r>
+        <w:t>you</w:t>
+      </w:r>
+      <w:proofErr w:type="gramEnd"/>
+      <w:r>
+        <w:t xml:space="preserve"> transactions and the dates inputted.</w:t>
+      </w:r>
+    </w:p>
+    <w:p>
+      <w:pPr>
+        <w:jc w:val="center"/>
+      </w:pPr>
+      <w:r>
+        <w:rPr>
+          <w:noProof/>
+        </w:rPr>
+        <w:lastRenderedPageBreak/>
+        <w:drawing>
+          <wp:inline distT="0" distB="0" distL="0" distR="0" wp14:anchorId="580395FB" wp14:editId="6BD077B1">
+            <wp:extent cx="4450135" cy="3175000"/>
+            <wp:effectExtent l="0" t="0" r="0" b="0"/>
+            <wp:docPr id="11" name="Picture 11" descr="A screen shot of a television&#10;&#10;Description automatically generated"/>
+            <wp:cNvGraphicFramePr>
+              <a:graphicFrameLocks xmlns:a="http://schemas.openxmlformats.org/drawingml/2006/main" noChangeAspect="1"/>
+            </wp:cNvGraphicFramePr>
+            <a:graphic xmlns:a="http://schemas.openxmlformats.org/drawingml/2006/main">
+              <a:graphicData uri="http://schemas.openxmlformats.org/drawingml/2006/picture">
+                <pic:pic xmlns:pic="http://schemas.openxmlformats.org/drawingml/2006/picture">
+                  <pic:nvPicPr>
+                    <pic:cNvPr id="11" name="Screen Shot 2019-06-11 at 10.48.41 AM.png"/>
+                    <pic:cNvPicPr/>
+                  </pic:nvPicPr>
+                  <pic:blipFill>
+                    <a:blip r:embed="rId16">
+                      <a:extLst>
+                        <a:ext uri="{28A0092B-C50C-407E-A947-70E740481C1C}">
+                          <a14:useLocalDpi xmlns:a14="http://schemas.microsoft.com/office/drawing/2010/main" val="0"/>
+                        </a:ext>
+                      </a:extLst>
+                    </a:blip>
+                    <a:stretch>
+                      <a:fillRect/>
+                    </a:stretch>
+                  </pic:blipFill>
+                  <pic:spPr>
+                    <a:xfrm>
+                      <a:off x="0" y="0"/>
+                      <a:ext cx="4455195" cy="3178610"/>
+                    </a:xfrm>
+                    <a:prstGeom prst="rect">
+                      <a:avLst/>
+                    </a:prstGeom>
+                  </pic:spPr>
+                </pic:pic>
+              </a:graphicData>
+            </a:graphic>
+          </wp:inline>
+        </w:drawing>
+      </w:r>
+    </w:p>
+    <w:p>
+      <w:pPr>
+        <w:jc w:val="center"/>
+      </w:pPr>
+    </w:p>
+    <w:p>
+      <w:pPr>
+        <w:jc w:val="center"/>
+      </w:pPr>
+      <w:r>
+        <w:t xml:space="preserve">Image </w:t>
+      </w:r>
+      <w:r>
+        <w:t>B.5.</w:t>
+      </w:r>
+      <w:r>
+        <w:t xml:space="preserve">2 – </w:t>
+      </w:r>
+      <w:r>
+        <w:t>Here we see Quarter 1 of the year and the income and expense we incurred based on the transactions within those dates.</w:t>
+      </w:r>
+    </w:p>
+    <w:p>
+      <w:pPr>
+        <w:jc w:val="center"/>
+      </w:pPr>
+      <w:r>
+        <w:rPr>
+          <w:noProof/>
+        </w:rPr>
+        <w:drawing>
+          <wp:inline distT="0" distB="0" distL="0" distR="0" wp14:anchorId="3A30CCBE" wp14:editId="670E56D8">
+            <wp:extent cx="4462001" cy="3183466"/>
+            <wp:effectExtent l="0" t="0" r="0" b="4445"/>
+            <wp:docPr id="12" name="Picture 12" descr="A screenshot of a video game&#10;&#10;Description automatically generated"/>
+            <wp:cNvGraphicFramePr>
+              <a:graphicFrameLocks xmlns:a="http://schemas.openxmlformats.org/drawingml/2006/main" noChangeAspect="1"/>
+            </wp:cNvGraphicFramePr>
+            <a:graphic xmlns:a="http://schemas.openxmlformats.org/drawingml/2006/main">
+              <a:graphicData uri="http://schemas.openxmlformats.org/drawingml/2006/picture">
+                <pic:pic xmlns:pic="http://schemas.openxmlformats.org/drawingml/2006/picture">
+                  <pic:nvPicPr>
+                    <pic:cNvPr id="12" name="Screen Shot 2019-06-11 at 10.49.19 AM.png"/>
+                    <pic:cNvPicPr/>
+                  </pic:nvPicPr>
+                  <pic:blipFill>
+                    <a:blip r:embed="rId17">
+                      <a:extLst>
+                        <a:ext uri="{28A0092B-C50C-407E-A947-70E740481C1C}">
+                          <a14:useLocalDpi xmlns:a14="http://schemas.microsoft.com/office/drawing/2010/main" val="0"/>
+                        </a:ext>
+                      </a:extLst>
+                    </a:blip>
+                    <a:stretch>
+                      <a:fillRect/>
+                    </a:stretch>
+                  </pic:blipFill>
+                  <pic:spPr>
+                    <a:xfrm>
+                      <a:off x="0" y="0"/>
+                      <a:ext cx="4466900" cy="3186961"/>
+                    </a:xfrm>
+                    <a:prstGeom prst="rect">
+                      <a:avLst/>
+                    </a:prstGeom>
+                  </pic:spPr>
+                </pic:pic>
+              </a:graphicData>
+            </a:graphic>
+          </wp:inline>
+        </w:drawing>
       </w:r>
     </w:p>
     <w:p>
@@ -4230,28 +5197,178 @@
         <w:tab/>
       </w:r>
       <w:r>
-        <w:t xml:space="preserve">In the Chart of Accounts page, a user has the ability to edit and update the accounts they have created. One option given when updating an account is the option to archive an account. When this box is checked, and the user goes to save his now updated account, a dialog box </w:t>
+        <w:t xml:space="preserve">In the </w:t>
+      </w:r>
+      <w:r>
+        <w:t xml:space="preserve">Account Details </w:t>
+      </w:r>
+      <w:r>
+        <w:t xml:space="preserve"> page, a user has the ability to edit and update the accounts they have created. One option given when updating an account is the option to archive an account. When this box is checked, and the user goes to save his now updated account, a dialog box </w:t>
       </w:r>
       <w:r>
         <w:t>pops up asking if the user is sure he wants to archive this account as this will prevent any further usage of the account. If the user clicks yes, the account will be saved.</w:t>
       </w:r>
     </w:p>
     <w:p>
-      <w:r>
-        <w:t>************INSERT IMAGES HERE*****************</w:t>
-      </w:r>
-    </w:p>
-    <w:p>
-      <w:r>
-        <w:t>Image 1 – account detail page showing a check mark on the archive account button</w:t>
-      </w:r>
-    </w:p>
-    <w:p>
-      <w:r>
-        <w:t>Image 2 – the popup asking if the user is sure he wants to archive the account</w:t>
-      </w:r>
-    </w:p>
-    <w:p/>
+      <w:pPr>
+        <w:jc w:val="center"/>
+      </w:pPr>
+      <w:r>
+        <w:lastRenderedPageBreak/>
+        <w:t xml:space="preserve">Image </w:t>
+      </w:r>
+      <w:r>
+        <w:t>B.6.</w:t>
+      </w:r>
+      <w:r>
+        <w:t xml:space="preserve">1 – </w:t>
+      </w:r>
+      <w:r>
+        <w:t xml:space="preserve">Here is the </w:t>
+      </w:r>
+      <w:r>
+        <w:t>account detail page showing a check mark on the archive account button</w:t>
+      </w:r>
+      <w:r>
+        <w:t>.</w:t>
+      </w:r>
+    </w:p>
+    <w:p>
+      <w:pPr>
+        <w:jc w:val="center"/>
+      </w:pPr>
+      <w:r>
+        <w:rPr>
+          <w:noProof/>
+        </w:rPr>
+        <w:drawing>
+          <wp:inline distT="0" distB="0" distL="0" distR="0" wp14:anchorId="216C5899" wp14:editId="1A9AB6C0">
+            <wp:extent cx="3804331" cy="3606800"/>
+            <wp:effectExtent l="0" t="0" r="5715" b="0"/>
+            <wp:docPr id="13" name="Picture 13" descr="A screenshot of a cell phone&#10;&#10;Description automatically generated"/>
+            <wp:cNvGraphicFramePr>
+              <a:graphicFrameLocks xmlns:a="http://schemas.openxmlformats.org/drawingml/2006/main" noChangeAspect="1"/>
+            </wp:cNvGraphicFramePr>
+            <a:graphic xmlns:a="http://schemas.openxmlformats.org/drawingml/2006/main">
+              <a:graphicData uri="http://schemas.openxmlformats.org/drawingml/2006/picture">
+                <pic:pic xmlns:pic="http://schemas.openxmlformats.org/drawingml/2006/picture">
+                  <pic:nvPicPr>
+                    <pic:cNvPr id="13" name="Screen Shot 2019-06-11 at 10.53.05 AM.png"/>
+                    <pic:cNvPicPr/>
+                  </pic:nvPicPr>
+                  <pic:blipFill>
+                    <a:blip r:embed="rId18">
+                      <a:extLst>
+                        <a:ext uri="{28A0092B-C50C-407E-A947-70E740481C1C}">
+                          <a14:useLocalDpi xmlns:a14="http://schemas.microsoft.com/office/drawing/2010/main" val="0"/>
+                        </a:ext>
+                      </a:extLst>
+                    </a:blip>
+                    <a:stretch>
+                      <a:fillRect/>
+                    </a:stretch>
+                  </pic:blipFill>
+                  <pic:spPr>
+                    <a:xfrm>
+                      <a:off x="0" y="0"/>
+                      <a:ext cx="3812966" cy="3614987"/>
+                    </a:xfrm>
+                    <a:prstGeom prst="rect">
+                      <a:avLst/>
+                    </a:prstGeom>
+                  </pic:spPr>
+                </pic:pic>
+              </a:graphicData>
+            </a:graphic>
+          </wp:inline>
+        </w:drawing>
+      </w:r>
+    </w:p>
+    <w:p>
+      <w:pPr>
+        <w:jc w:val="center"/>
+      </w:pPr>
+    </w:p>
+    <w:p>
+      <w:pPr>
+        <w:jc w:val="center"/>
+      </w:pPr>
+      <w:r>
+        <w:t xml:space="preserve">Image </w:t>
+      </w:r>
+      <w:r>
+        <w:t>B.6.</w:t>
+      </w:r>
+      <w:r>
+        <w:t xml:space="preserve">2 – </w:t>
+      </w:r>
+      <w:r>
+        <w:t>When the user clicks save a</w:t>
+      </w:r>
+      <w:r>
+        <w:t xml:space="preserve"> popup </w:t>
+      </w:r>
+      <w:r>
+        <w:t xml:space="preserve">appears </w:t>
+      </w:r>
+      <w:r>
+        <w:t>asking if the user is sure he wants to archive the account</w:t>
+      </w:r>
+      <w:r>
+        <w:t xml:space="preserve">. When the user clicks OK, the transaction will save. </w:t>
+      </w:r>
+    </w:p>
+    <w:p>
+      <w:pPr>
+        <w:jc w:val="center"/>
+      </w:pPr>
+      <w:r>
+        <w:rPr>
+          <w:noProof/>
+        </w:rPr>
+        <w:drawing>
+          <wp:inline distT="0" distB="0" distL="0" distR="0" wp14:anchorId="119536C2" wp14:editId="0A8FEA15">
+            <wp:extent cx="2937933" cy="2785386"/>
+            <wp:effectExtent l="0" t="0" r="0" b="0"/>
+            <wp:docPr id="14" name="Picture 14" descr="A screenshot of a cell phone&#10;&#10;Description automatically generated"/>
+            <wp:cNvGraphicFramePr>
+              <a:graphicFrameLocks xmlns:a="http://schemas.openxmlformats.org/drawingml/2006/main" noChangeAspect="1"/>
+            </wp:cNvGraphicFramePr>
+            <a:graphic xmlns:a="http://schemas.openxmlformats.org/drawingml/2006/main">
+              <a:graphicData uri="http://schemas.openxmlformats.org/drawingml/2006/picture">
+                <pic:pic xmlns:pic="http://schemas.openxmlformats.org/drawingml/2006/picture">
+                  <pic:nvPicPr>
+                    <pic:cNvPr id="14" name="Screen Shot 2019-06-11 at 10.53.24 AM.png"/>
+                    <pic:cNvPicPr/>
+                  </pic:nvPicPr>
+                  <pic:blipFill>
+                    <a:blip r:embed="rId19">
+                      <a:extLst>
+                        <a:ext uri="{28A0092B-C50C-407E-A947-70E740481C1C}">
+                          <a14:useLocalDpi xmlns:a14="http://schemas.microsoft.com/office/drawing/2010/main" val="0"/>
+                        </a:ext>
+                      </a:extLst>
+                    </a:blip>
+                    <a:stretch>
+                      <a:fillRect/>
+                    </a:stretch>
+                  </pic:blipFill>
+                  <pic:spPr>
+                    <a:xfrm>
+                      <a:off x="0" y="0"/>
+                      <a:ext cx="2941535" cy="2788801"/>
+                    </a:xfrm>
+                    <a:prstGeom prst="rect">
+                      <a:avLst/>
+                    </a:prstGeom>
+                  </pic:spPr>
+                </pic:pic>
+              </a:graphicData>
+            </a:graphic>
+          </wp:inline>
+        </w:drawing>
+      </w:r>
+    </w:p>
     <w:p>
       <w:pPr>
         <w:rPr>
@@ -4295,120 +5412,337 @@
         <w:t xml:space="preserve">When a user logs in, it is expected that they have the username or email associated with the account, as well as unique password that they created when signing up. </w:t>
       </w:r>
       <w:r>
-        <w:t>If either of these are incorrect upon login, a message appears below the login stating that either the login credentials given are incorrect.</w:t>
-      </w:r>
-    </w:p>
-    <w:p>
-      <w:r>
-        <w:t>************INSERT IMAGES HERE*****************</w:t>
-      </w:r>
-    </w:p>
-    <w:p>
+        <w:t xml:space="preserve">If either of these </w:t>
+      </w:r>
+      <w:r>
+        <w:lastRenderedPageBreak/>
+        <w:t>are incorrect upon login, a message appears below the login stating that either the login credentials given are incorrect.</w:t>
+      </w:r>
+    </w:p>
+    <w:p>
+      <w:pPr>
+        <w:jc w:val="center"/>
+      </w:pPr>
+      <w:r>
+        <w:t>Image</w:t>
+      </w:r>
+      <w:r>
+        <w:t xml:space="preserve"> B.7.1</w:t>
+      </w:r>
+      <w:r>
+        <w:t xml:space="preserve"> </w:t>
+      </w:r>
+      <w:r>
+        <w:t>–</w:t>
+      </w:r>
+      <w:r>
+        <w:t xml:space="preserve"> </w:t>
+      </w:r>
+      <w:r>
+        <w:t xml:space="preserve">When </w:t>
+      </w:r>
+      <w:r>
+        <w:t>a user gives an invalid login, the text circled pops up.</w:t>
+      </w:r>
+    </w:p>
+    <w:p>
+      <w:pPr>
+        <w:jc w:val="center"/>
+      </w:pPr>
+      <w:r>
+        <w:rPr>
+          <w:noProof/>
+        </w:rPr>
+        <w:drawing>
+          <wp:inline distT="0" distB="0" distL="0" distR="0" wp14:anchorId="1FC9EB32" wp14:editId="2AC5FFA6">
+            <wp:extent cx="3950957" cy="2777067"/>
+            <wp:effectExtent l="0" t="0" r="0" b="4445"/>
+            <wp:docPr id="15" name="Picture 15" descr="A picture containing monitor, screenshot&#10;&#10;Description automatically generated"/>
+            <wp:cNvGraphicFramePr>
+              <a:graphicFrameLocks xmlns:a="http://schemas.openxmlformats.org/drawingml/2006/main" noChangeAspect="1"/>
+            </wp:cNvGraphicFramePr>
+            <a:graphic xmlns:a="http://schemas.openxmlformats.org/drawingml/2006/main">
+              <a:graphicData uri="http://schemas.openxmlformats.org/drawingml/2006/picture">
+                <pic:pic xmlns:pic="http://schemas.openxmlformats.org/drawingml/2006/picture">
+                  <pic:nvPicPr>
+                    <pic:cNvPr id="15" name="Screen Shot 2019-06-11 at 10.57.03 AM.png"/>
+                    <pic:cNvPicPr/>
+                  </pic:nvPicPr>
+                  <pic:blipFill>
+                    <a:blip r:embed="rId20">
+                      <a:extLst>
+                        <a:ext uri="{28A0092B-C50C-407E-A947-70E740481C1C}">
+                          <a14:useLocalDpi xmlns:a14="http://schemas.microsoft.com/office/drawing/2010/main" val="0"/>
+                        </a:ext>
+                      </a:extLst>
+                    </a:blip>
+                    <a:stretch>
+                      <a:fillRect/>
+                    </a:stretch>
+                  </pic:blipFill>
+                  <pic:spPr>
+                    <a:xfrm>
+                      <a:off x="0" y="0"/>
+                      <a:ext cx="3956062" cy="2780655"/>
+                    </a:xfrm>
+                    <a:prstGeom prst="rect">
+                      <a:avLst/>
+                    </a:prstGeom>
+                  </pic:spPr>
+                </pic:pic>
+              </a:graphicData>
+            </a:graphic>
+          </wp:inline>
+        </w:drawing>
+      </w:r>
+    </w:p>
+    <w:p>
+      <w:pPr>
+        <w:jc w:val="center"/>
+      </w:pPr>
+    </w:p>
+    <w:p>
+      <w:pPr>
+        <w:rPr>
+          <w:sz w:val="28"/>
+          <w:szCs w:val="28"/>
+        </w:rPr>
+      </w:pPr>
+      <w:r>
+        <w:rPr>
+          <w:b/>
+          <w:bCs/>
+          <w:sz w:val="28"/>
+          <w:szCs w:val="28"/>
+        </w:rPr>
+        <w:t>B</w:t>
+      </w:r>
+      <w:r>
+        <w:rPr>
+          <w:b/>
+          <w:bCs/>
+          <w:sz w:val="28"/>
+          <w:szCs w:val="28"/>
+        </w:rPr>
+        <w:t>.</w:t>
+      </w:r>
+      <w:r>
+        <w:rPr>
+          <w:b/>
+          <w:bCs/>
+          <w:sz w:val="28"/>
+          <w:szCs w:val="28"/>
+        </w:rPr>
+        <w:t>8: Security Features</w:t>
+      </w:r>
+    </w:p>
+    <w:p>
+      <w:r>
+        <w:rPr>
+          <w:sz w:val="28"/>
+          <w:szCs w:val="28"/>
+        </w:rPr>
+        <w:tab/>
+      </w:r>
+      <w:r>
+        <w:t xml:space="preserve">The main security feature provided in this application was developed within the login system. </w:t>
+      </w:r>
+      <w:r>
+        <w:t xml:space="preserve">Each user has their own unique username and password combination that only they should have access to. With this username and </w:t>
+      </w:r>
+      <w:r>
+        <w:t>password,</w:t>
+      </w:r>
+      <w:r>
+        <w:t xml:space="preserve"> they are able to login and view any data that they have created within that username and password. </w:t>
+      </w:r>
+    </w:p>
+    <w:p/>
+    <w:p>
+      <w:pPr>
+        <w:jc w:val="center"/>
+      </w:pPr>
       <w:r>
         <w:t xml:space="preserve">Image </w:t>
       </w:r>
       <w:r>
-        <w:t>–</w:t>
+        <w:t>B.8.</w:t>
+      </w:r>
+      <w:r>
+        <w:t xml:space="preserve">1 – </w:t>
+      </w:r>
+      <w:r>
+        <w:t>This image shows the username: test and password: test logging into the application</w:t>
+      </w:r>
+    </w:p>
+    <w:p>
+      <w:pPr>
+        <w:jc w:val="center"/>
+      </w:pPr>
+      <w:r>
+        <w:rPr>
+          <w:noProof/>
+        </w:rPr>
+        <w:drawing>
+          <wp:inline distT="0" distB="0" distL="0" distR="0" wp14:anchorId="5BBE4090" wp14:editId="00735400">
+            <wp:extent cx="3914820" cy="2751667"/>
+            <wp:effectExtent l="0" t="0" r="0" b="4445"/>
+            <wp:docPr id="16" name="Picture 16" descr="A picture containing monitor&#10;&#10;Description automatically generated"/>
+            <wp:cNvGraphicFramePr>
+              <a:graphicFrameLocks xmlns:a="http://schemas.openxmlformats.org/drawingml/2006/main" noChangeAspect="1"/>
+            </wp:cNvGraphicFramePr>
+            <a:graphic xmlns:a="http://schemas.openxmlformats.org/drawingml/2006/main">
+              <a:graphicData uri="http://schemas.openxmlformats.org/drawingml/2006/picture">
+                <pic:pic xmlns:pic="http://schemas.openxmlformats.org/drawingml/2006/picture">
+                  <pic:nvPicPr>
+                    <pic:cNvPr id="16" name="Screen Shot 2019-06-11 at 10.59.07 AM.png"/>
+                    <pic:cNvPicPr/>
+                  </pic:nvPicPr>
+                  <pic:blipFill>
+                    <a:blip r:embed="rId21">
+                      <a:extLst>
+                        <a:ext uri="{28A0092B-C50C-407E-A947-70E740481C1C}">
+                          <a14:useLocalDpi xmlns:a14="http://schemas.microsoft.com/office/drawing/2010/main" val="0"/>
+                        </a:ext>
+                      </a:extLst>
+                    </a:blip>
+                    <a:stretch>
+                      <a:fillRect/>
+                    </a:stretch>
+                  </pic:blipFill>
+                  <pic:spPr>
+                    <a:xfrm>
+                      <a:off x="0" y="0"/>
+                      <a:ext cx="3928747" cy="2761456"/>
+                    </a:xfrm>
+                    <a:prstGeom prst="rect">
+                      <a:avLst/>
+                    </a:prstGeom>
+                  </pic:spPr>
+                </pic:pic>
+              </a:graphicData>
+            </a:graphic>
+          </wp:inline>
+        </w:drawing>
+      </w:r>
+    </w:p>
+    <w:p/>
+    <w:p>
+      <w:pPr>
+        <w:jc w:val="center"/>
+      </w:pPr>
+      <w:r>
+        <w:lastRenderedPageBreak/>
+        <w:t xml:space="preserve">Image </w:t>
+      </w:r>
+      <w:r>
+        <w:t>B.8.</w:t>
+      </w:r>
+      <w:r>
+        <w:t xml:space="preserve">2 – </w:t>
+      </w:r>
+      <w:r>
+        <w:t xml:space="preserve">After signing in the </w:t>
+      </w:r>
+      <w:r>
+        <w:t xml:space="preserve">main page </w:t>
+      </w:r>
+      <w:r>
+        <w:t xml:space="preserve">shows the header of the </w:t>
+      </w:r>
+      <w:proofErr w:type="gramStart"/>
+      <w:r>
+        <w:t>users</w:t>
+      </w:r>
+      <w:proofErr w:type="gramEnd"/>
+      <w:r>
+        <w:t xml:space="preserve"> information that they gave when first signing up for the application.</w:t>
       </w:r>
       <w:r>
         <w:t xml:space="preserve"> </w:t>
       </w:r>
       <w:r>
-        <w:t>sign in screen showing an invalid login of username and password</w:t>
-      </w:r>
-    </w:p>
-    <w:p>
-      <w:bookmarkStart w:id="0" w:name="_GoBack"/>
-      <w:bookmarkEnd w:id="0"/>
-    </w:p>
-    <w:p>
-      <w:pPr>
-        <w:rPr>
-          <w:sz w:val="28"/>
-          <w:szCs w:val="28"/>
-        </w:rPr>
-      </w:pPr>
-      <w:r>
-        <w:rPr>
-          <w:b/>
-          <w:bCs/>
-          <w:sz w:val="28"/>
-          <w:szCs w:val="28"/>
-        </w:rPr>
-        <w:t>B</w:t>
-      </w:r>
-      <w:r>
-        <w:rPr>
-          <w:b/>
-          <w:bCs/>
-          <w:sz w:val="28"/>
-          <w:szCs w:val="28"/>
-        </w:rPr>
-        <w:t>.</w:t>
-      </w:r>
-      <w:r>
-        <w:rPr>
-          <w:b/>
-          <w:bCs/>
-          <w:sz w:val="28"/>
-          <w:szCs w:val="28"/>
-        </w:rPr>
-        <w:t>8: Security Features</w:t>
-      </w:r>
-    </w:p>
-    <w:p>
-      <w:r>
-        <w:rPr>
-          <w:sz w:val="28"/>
-          <w:szCs w:val="28"/>
-        </w:rPr>
-        <w:tab/>
-      </w:r>
-      <w:r>
-        <w:t xml:space="preserve">The main security feature provided in this application was developed within the login system. </w:t>
-      </w:r>
-      <w:r>
-        <w:t xml:space="preserve">Each user has their own unique username and password combination that only they should have access to. With this username and </w:t>
-      </w:r>
-      <w:r>
-        <w:t>password,</w:t>
-      </w:r>
-      <w:r>
-        <w:t xml:space="preserve"> they are able to login and view any data that they have created within that username and password. </w:t>
-      </w:r>
-    </w:p>
-    <w:p>
-      <w:r>
-        <w:t>************INSERT IMAGES HERE*****************</w:t>
-      </w:r>
-    </w:p>
-    <w:p>
-      <w:r>
-        <w:t>Image 1 – sign in page of a specific user logging in</w:t>
-      </w:r>
-    </w:p>
-    <w:p>
-      <w:r>
-        <w:t>Image 2 – main page showing the header of the circled user logged in, and transactions page with a description of only this user can see these transaction, chart of accounts, and reports.</w:t>
-      </w:r>
-    </w:p>
-    <w:p>
-      <w:pPr>
-        <w:rPr>
-          <w:b/>
-          <w:bCs/>
-          <w:sz w:val="28"/>
-          <w:szCs w:val="28"/>
-        </w:rPr>
-      </w:pPr>
-      <w:r>
-        <w:rPr>
-          <w:b/>
-          <w:bCs/>
-          <w:sz w:val="28"/>
-          <w:szCs w:val="28"/>
-        </w:rPr>
-        <w:lastRenderedPageBreak/>
+        <w:t>Only the current</w:t>
+      </w:r>
+      <w:r>
+        <w:t xml:space="preserve"> user</w:t>
+      </w:r>
+      <w:r>
+        <w:t xml:space="preserve"> that logged in</w:t>
+      </w:r>
+      <w:r>
+        <w:t xml:space="preserve"> can see these transaction</w:t>
+      </w:r>
+      <w:r>
+        <w:t>s</w:t>
+      </w:r>
+      <w:r>
+        <w:t>, chart of accounts, and reports.</w:t>
+      </w:r>
+      <w:r>
+        <w:rPr>
+          <w:noProof/>
+        </w:rPr>
+        <w:drawing>
+          <wp:inline distT="0" distB="0" distL="0" distR="0" wp14:anchorId="64C808DF" wp14:editId="49B97B46">
+            <wp:extent cx="4407401" cy="3064933"/>
+            <wp:effectExtent l="0" t="0" r="0" b="0"/>
+            <wp:docPr id="17" name="Picture 17" descr="A screenshot of a computer screen&#10;&#10;Description automatically generated"/>
+            <wp:cNvGraphicFramePr>
+              <a:graphicFrameLocks xmlns:a="http://schemas.openxmlformats.org/drawingml/2006/main" noChangeAspect="1"/>
+            </wp:cNvGraphicFramePr>
+            <a:graphic xmlns:a="http://schemas.openxmlformats.org/drawingml/2006/main">
+              <a:graphicData uri="http://schemas.openxmlformats.org/drawingml/2006/picture">
+                <pic:pic xmlns:pic="http://schemas.openxmlformats.org/drawingml/2006/picture">
+                  <pic:nvPicPr>
+                    <pic:cNvPr id="17" name="Screen Shot 2019-06-11 at 10.59.27 AM.png"/>
+                    <pic:cNvPicPr/>
+                  </pic:nvPicPr>
+                  <pic:blipFill>
+                    <a:blip r:embed="rId22">
+                      <a:extLst>
+                        <a:ext uri="{28A0092B-C50C-407E-A947-70E740481C1C}">
+                          <a14:useLocalDpi xmlns:a14="http://schemas.microsoft.com/office/drawing/2010/main" val="0"/>
+                        </a:ext>
+                      </a:extLst>
+                    </a:blip>
+                    <a:stretch>
+                      <a:fillRect/>
+                    </a:stretch>
+                  </pic:blipFill>
+                  <pic:spPr>
+                    <a:xfrm>
+                      <a:off x="0" y="0"/>
+                      <a:ext cx="4415219" cy="3070370"/>
+                    </a:xfrm>
+                    <a:prstGeom prst="rect">
+                      <a:avLst/>
+                    </a:prstGeom>
+                  </pic:spPr>
+                </pic:pic>
+              </a:graphicData>
+            </a:graphic>
+          </wp:inline>
+        </w:drawing>
+      </w:r>
+    </w:p>
+    <w:p/>
+    <w:p>
+      <w:pPr>
+        <w:rPr>
+          <w:b/>
+          <w:bCs/>
+          <w:sz w:val="28"/>
+          <w:szCs w:val="28"/>
+        </w:rPr>
+      </w:pPr>
+      <w:r>
+        <w:rPr>
+          <w:b/>
+          <w:bCs/>
+          <w:sz w:val="28"/>
+          <w:szCs w:val="28"/>
+        </w:rPr>
         <w:t>B</w:t>
       </w:r>
       <w:r>
@@ -4457,15 +5791,94 @@
       </w:r>
     </w:p>
     <w:p>
-      <w:r>
-        <w:t>************INSERT IMAGES HERE*****************</w:t>
-      </w:r>
-    </w:p>
-    <w:p>
-      <w:r>
-        <w:t>Image – DBConnection class showing where to enter in the name, URL, user and password</w:t>
-      </w:r>
-    </w:p>
+      <w:pPr>
+        <w:jc w:val="center"/>
+      </w:pPr>
+    </w:p>
+    <w:p>
+      <w:pPr>
+        <w:jc w:val="center"/>
+      </w:pPr>
+      <w:r>
+        <w:t>Image</w:t>
+      </w:r>
+      <w:r>
+        <w:t xml:space="preserve"> B.9.1</w:t>
+      </w:r>
+      <w:r>
+        <w:t xml:space="preserve"> – </w:t>
+      </w:r>
+      <w:r>
+        <w:t>Here is the “</w:t>
+      </w:r>
+      <w:proofErr w:type="spellStart"/>
+      <w:r>
+        <w:t>DBConnection</w:t>
+      </w:r>
+      <w:proofErr w:type="spellEnd"/>
+      <w:r>
+        <w:t>”</w:t>
+      </w:r>
+      <w:r>
+        <w:t xml:space="preserve"> class showing where to enter in the name, URL, user and password</w:t>
+      </w:r>
+      <w:r>
+        <w:t>.</w:t>
+      </w:r>
+    </w:p>
+    <w:p>
+      <w:pPr>
+        <w:jc w:val="center"/>
+      </w:pPr>
+      <w:r>
+        <w:rPr>
+          <w:noProof/>
+        </w:rPr>
+        <w:lastRenderedPageBreak/>
+        <w:drawing>
+          <wp:inline distT="0" distB="0" distL="0" distR="0" wp14:anchorId="1F6C902B" wp14:editId="27E29079">
+            <wp:extent cx="4657339" cy="2692400"/>
+            <wp:effectExtent l="0" t="0" r="3810" b="0"/>
+            <wp:docPr id="18" name="Picture 18" descr="A screenshot of a computer screen&#10;&#10;Description automatically generated"/>
+            <wp:cNvGraphicFramePr>
+              <a:graphicFrameLocks xmlns:a="http://schemas.openxmlformats.org/drawingml/2006/main" noChangeAspect="1"/>
+            </wp:cNvGraphicFramePr>
+            <a:graphic xmlns:a="http://schemas.openxmlformats.org/drawingml/2006/main">
+              <a:graphicData uri="http://schemas.openxmlformats.org/drawingml/2006/picture">
+                <pic:pic xmlns:pic="http://schemas.openxmlformats.org/drawingml/2006/picture">
+                  <pic:nvPicPr>
+                    <pic:cNvPr id="18" name="Screen Shot 2019-06-11 at 11.02.44 AM.png"/>
+                    <pic:cNvPicPr/>
+                  </pic:nvPicPr>
+                  <pic:blipFill>
+                    <a:blip r:embed="rId23" cstate="print">
+                      <a:extLst>
+                        <a:ext uri="{28A0092B-C50C-407E-A947-70E740481C1C}">
+                          <a14:useLocalDpi xmlns:a14="http://schemas.microsoft.com/office/drawing/2010/main" val="0"/>
+                        </a:ext>
+                      </a:extLst>
+                    </a:blip>
+                    <a:stretch>
+                      <a:fillRect/>
+                    </a:stretch>
+                  </pic:blipFill>
+                  <pic:spPr>
+                    <a:xfrm>
+                      <a:off x="0" y="0"/>
+                      <a:ext cx="4662108" cy="2695157"/>
+                    </a:xfrm>
+                    <a:prstGeom prst="rect">
+                      <a:avLst/>
+                    </a:prstGeom>
+                  </pic:spPr>
+                </pic:pic>
+              </a:graphicData>
+            </a:graphic>
+          </wp:inline>
+        </w:drawing>
+      </w:r>
+    </w:p>
+    <w:p/>
     <w:p>
       <w:pPr>
         <w:rPr>
@@ -4512,41 +5925,154 @@
         <w:tab/>
       </w:r>
       <w:r>
-        <w:t xml:space="preserve">The main page of the application was built using two different FXML screens. The primary FXML screen is the header and sliding side menu as outlined below in red. Outlined in blue is the secondary FXML screen loaded into the primary screen. From these </w:t>
-      </w:r>
-      <w:r>
-        <w:t xml:space="preserve">two screens various buttons can be pressed to pop up separate FXML windows, while staying keeping the main page of the application always open. Overall the interface is simple, intuitive, and functional. </w:t>
-      </w:r>
-    </w:p>
-    <w:p>
-      <w:r>
-        <w:t>************INSERT IMAGES HERE*****************</w:t>
-      </w:r>
-    </w:p>
-    <w:p>
-      <w:r>
-        <w:t xml:space="preserve">Image 1 – main page with the header and side menu outlined in red and the </w:t>
-      </w:r>
-      <w:proofErr w:type="spellStart"/>
-      <w:r>
-        <w:t>stackpane</w:t>
-      </w:r>
-      <w:proofErr w:type="spellEnd"/>
-      <w:r>
-        <w:t xml:space="preserve"> outlined in blue</w:t>
-      </w:r>
-    </w:p>
-    <w:p>
-      <w:r>
-        <w:t>Image 2 – main page picture circling the profile page button being pressed</w:t>
-      </w:r>
-    </w:p>
-    <w:p>
-      <w:r>
-        <w:t>Image 3 – screen shot of the profile page being opened in a separate window on the desktop</w:t>
+        <w:t>The main page of the application</w:t>
+      </w:r>
+      <w:r>
+        <w:t xml:space="preserve"> is the center for where everything can be accessed. On this screen is where the user views their transactions, as well as add and edit transactions. From this screen various buttons can be pressed to pop up separate FXML windows, while keeping the main page of the application always open. Overall, the interface was designed to be simple, intuitive and functional. </w:t>
       </w:r>
     </w:p>
     <w:p/>
+    <w:p>
+      <w:pPr>
+        <w:jc w:val="center"/>
+      </w:pPr>
+      <w:r>
+        <w:t xml:space="preserve">Image </w:t>
+      </w:r>
+      <w:r>
+        <w:t>B.10.</w:t>
+      </w:r>
+      <w:r>
+        <w:t xml:space="preserve">1 – </w:t>
+      </w:r>
+      <w:r>
+        <w:t>The main page of the application, we will click the profile button.</w:t>
+      </w:r>
+    </w:p>
+    <w:p>
+      <w:pPr>
+        <w:jc w:val="center"/>
+      </w:pPr>
+      <w:r>
+        <w:rPr>
+          <w:noProof/>
+        </w:rPr>
+        <w:drawing>
+          <wp:inline distT="0" distB="0" distL="0" distR="0" wp14:anchorId="1AC83E30" wp14:editId="4C69DC35">
+            <wp:extent cx="4916402" cy="3412067"/>
+            <wp:effectExtent l="0" t="0" r="0" b="4445"/>
+            <wp:docPr id="20" name="Picture 20" descr="A screenshot of a cell phone&#10;&#10;Description automatically generated"/>
+            <wp:cNvGraphicFramePr>
+              <a:graphicFrameLocks xmlns:a="http://schemas.openxmlformats.org/drawingml/2006/main" noChangeAspect="1"/>
+            </wp:cNvGraphicFramePr>
+            <a:graphic xmlns:a="http://schemas.openxmlformats.org/drawingml/2006/main">
+              <a:graphicData uri="http://schemas.openxmlformats.org/drawingml/2006/picture">
+                <pic:pic xmlns:pic="http://schemas.openxmlformats.org/drawingml/2006/picture">
+                  <pic:nvPicPr>
+                    <pic:cNvPr id="20" name="Screen Shot 2019-06-11 at 11.06.08 AM.png"/>
+                    <pic:cNvPicPr/>
+                  </pic:nvPicPr>
+                  <pic:blipFill>
+                    <a:blip r:embed="rId24">
+                      <a:extLst>
+                        <a:ext uri="{28A0092B-C50C-407E-A947-70E740481C1C}">
+                          <a14:useLocalDpi xmlns:a14="http://schemas.microsoft.com/office/drawing/2010/main" val="0"/>
+                        </a:ext>
+                      </a:extLst>
+                    </a:blip>
+                    <a:stretch>
+                      <a:fillRect/>
+                    </a:stretch>
+                  </pic:blipFill>
+                  <pic:spPr>
+                    <a:xfrm>
+                      <a:off x="0" y="0"/>
+                      <a:ext cx="4920679" cy="3415035"/>
+                    </a:xfrm>
+                    <a:prstGeom prst="rect">
+                      <a:avLst/>
+                    </a:prstGeom>
+                  </pic:spPr>
+                </pic:pic>
+              </a:graphicData>
+            </a:graphic>
+          </wp:inline>
+        </w:drawing>
+      </w:r>
+    </w:p>
+    <w:p/>
+    <w:p>
+      <w:pPr>
+        <w:jc w:val="center"/>
+      </w:pPr>
+      <w:r>
+        <w:t xml:space="preserve">Image </w:t>
+      </w:r>
+      <w:r>
+        <w:t>B.10.</w:t>
+      </w:r>
+      <w:r>
+        <w:t xml:space="preserve">2 – </w:t>
+      </w:r>
+      <w:r>
+        <w:t xml:space="preserve">As you can see a separate window pops up to see your profile </w:t>
+      </w:r>
+      <w:r>
+        <w:t>information.</w:t>
+      </w:r>
+    </w:p>
+    <w:p>
+      <w:pPr>
+        <w:jc w:val="center"/>
+      </w:pPr>
+      <w:r>
+        <w:rPr>
+          <w:noProof/>
+        </w:rPr>
+        <w:lastRenderedPageBreak/>
+        <w:drawing>
+          <wp:inline distT="0" distB="0" distL="0" distR="0" wp14:anchorId="5CC35E3E" wp14:editId="13C11E99">
+            <wp:extent cx="4526017" cy="3141133"/>
+            <wp:effectExtent l="0" t="0" r="0" b="0"/>
+            <wp:docPr id="21" name="Picture 21" descr="A screenshot of a cell phone&#10;&#10;Description automatically generated"/>
+            <wp:cNvGraphicFramePr>
+              <a:graphicFrameLocks xmlns:a="http://schemas.openxmlformats.org/drawingml/2006/main" noChangeAspect="1"/>
+            </wp:cNvGraphicFramePr>
+            <a:graphic xmlns:a="http://schemas.openxmlformats.org/drawingml/2006/main">
+              <a:graphicData uri="http://schemas.openxmlformats.org/drawingml/2006/picture">
+                <pic:pic xmlns:pic="http://schemas.openxmlformats.org/drawingml/2006/picture">
+                  <pic:nvPicPr>
+                    <pic:cNvPr id="21" name="Screen Shot 2019-06-11 at 11.08.03 AM.png"/>
+                    <pic:cNvPicPr/>
+                  </pic:nvPicPr>
+                  <pic:blipFill>
+                    <a:blip r:embed="rId25">
+                      <a:extLst>
+                        <a:ext uri="{28A0092B-C50C-407E-A947-70E740481C1C}">
+                          <a14:useLocalDpi xmlns:a14="http://schemas.microsoft.com/office/drawing/2010/main" val="0"/>
+                        </a:ext>
+                      </a:extLst>
+                    </a:blip>
+                    <a:stretch>
+                      <a:fillRect/>
+                    </a:stretch>
+                  </pic:blipFill>
+                  <pic:spPr>
+                    <a:xfrm>
+                      <a:off x="0" y="0"/>
+                      <a:ext cx="4531956" cy="3145255"/>
+                    </a:xfrm>
+                    <a:prstGeom prst="rect">
+                      <a:avLst/>
+                    </a:prstGeom>
+                  </pic:spPr>
+                </pic:pic>
+              </a:graphicData>
+            </a:graphic>
+          </wp:inline>
+        </w:drawing>
+      </w:r>
+    </w:p>
     <w:p>
       <w:pPr>
         <w:jc w:val="center"/>
@@ -4636,7 +6162,6 @@
         <w:rPr>
           <w:noProof/>
         </w:rPr>
-        <w:lastRenderedPageBreak/>
         <w:drawing>
           <wp:inline distT="0" distB="0" distL="0" distR="0" wp14:anchorId="631E7259" wp14:editId="26EF2B73">
             <wp:extent cx="5943600" cy="2338705"/>
@@ -4653,7 +6178,7 @@
                     <pic:cNvPicPr/>
                   </pic:nvPicPr>
                   <pic:blipFill>
-                    <a:blip r:embed="rId5">
+                    <a:blip r:embed="rId26">
                       <a:extLst>
                         <a:ext uri="{28A0092B-C50C-407E-A947-70E740481C1C}">
                           <a14:useLocalDpi xmlns:a14="http://schemas.microsoft.com/office/drawing/2010/main" val="0"/>
@@ -4726,8 +6251,55 @@
       </w:r>
     </w:p>
     <w:p>
-      <w:r>
-        <w:t>********INSERT IMAGE********</w:t>
+      <w:pPr>
+        <w:jc w:val="center"/>
+      </w:pPr>
+      <w:r>
+        <w:rPr>
+          <w:noProof/>
+        </w:rPr>
+        <w:lastRenderedPageBreak/>
+        <w:drawing>
+          <wp:inline distT="0" distB="0" distL="0" distR="0" wp14:anchorId="3DC625CD" wp14:editId="0CCA6F5F">
+            <wp:extent cx="3801533" cy="2664728"/>
+            <wp:effectExtent l="0" t="0" r="0" b="2540"/>
+            <wp:docPr id="22" name="Picture 22" descr="A screenshot of a cell phone&#10;&#10;Description automatically generated"/>
+            <wp:cNvGraphicFramePr>
+              <a:graphicFrameLocks xmlns:a="http://schemas.openxmlformats.org/drawingml/2006/main" noChangeAspect="1"/>
+            </wp:cNvGraphicFramePr>
+            <a:graphic xmlns:a="http://schemas.openxmlformats.org/drawingml/2006/main">
+              <a:graphicData uri="http://schemas.openxmlformats.org/drawingml/2006/picture">
+                <pic:pic xmlns:pic="http://schemas.openxmlformats.org/drawingml/2006/picture">
+                  <pic:nvPicPr>
+                    <pic:cNvPr id="22" name="Screen Shot 2019-06-11 at 11.10.36 AM.png"/>
+                    <pic:cNvPicPr/>
+                  </pic:nvPicPr>
+                  <pic:blipFill>
+                    <a:blip r:embed="rId27">
+                      <a:extLst>
+                        <a:ext uri="{28A0092B-C50C-407E-A947-70E740481C1C}">
+                          <a14:useLocalDpi xmlns:a14="http://schemas.microsoft.com/office/drawing/2010/main" val="0"/>
+                        </a:ext>
+                      </a:extLst>
+                    </a:blip>
+                    <a:stretch>
+                      <a:fillRect/>
+                    </a:stretch>
+                  </pic:blipFill>
+                  <pic:spPr>
+                    <a:xfrm>
+                      <a:off x="0" y="0"/>
+                      <a:ext cx="3805816" cy="2667731"/>
+                    </a:xfrm>
+                    <a:prstGeom prst="rect">
+                      <a:avLst/>
+                    </a:prstGeom>
+                  </pic:spPr>
+                </pic:pic>
+              </a:graphicData>
+            </a:graphic>
+          </wp:inline>
+        </w:drawing>
       </w:r>
     </w:p>
     <w:p>
@@ -4759,8 +6331,54 @@
       </w:r>
     </w:p>
     <w:p>
-      <w:r>
-        <w:t>********INSERT IMAGE********</w:t>
+      <w:pPr>
+        <w:jc w:val="center"/>
+      </w:pPr>
+      <w:r>
+        <w:rPr>
+          <w:noProof/>
+        </w:rPr>
+        <w:drawing>
+          <wp:inline distT="0" distB="0" distL="0" distR="0" wp14:anchorId="407CFED9" wp14:editId="24D76772">
+            <wp:extent cx="4064000" cy="2848708"/>
+            <wp:effectExtent l="0" t="0" r="0" b="0"/>
+            <wp:docPr id="23" name="Picture 23" descr="A screenshot of a cell phone&#10;&#10;Description automatically generated"/>
+            <wp:cNvGraphicFramePr>
+              <a:graphicFrameLocks xmlns:a="http://schemas.openxmlformats.org/drawingml/2006/main" noChangeAspect="1"/>
+            </wp:cNvGraphicFramePr>
+            <a:graphic xmlns:a="http://schemas.openxmlformats.org/drawingml/2006/main">
+              <a:graphicData uri="http://schemas.openxmlformats.org/drawingml/2006/picture">
+                <pic:pic xmlns:pic="http://schemas.openxmlformats.org/drawingml/2006/picture">
+                  <pic:nvPicPr>
+                    <pic:cNvPr id="23" name="Screen Shot 2019-06-11 at 11.10.43 AM.png"/>
+                    <pic:cNvPicPr/>
+                  </pic:nvPicPr>
+                  <pic:blipFill>
+                    <a:blip r:embed="rId28">
+                      <a:extLst>
+                        <a:ext uri="{28A0092B-C50C-407E-A947-70E740481C1C}">
+                          <a14:useLocalDpi xmlns:a14="http://schemas.microsoft.com/office/drawing/2010/main" val="0"/>
+                        </a:ext>
+                      </a:extLst>
+                    </a:blip>
+                    <a:stretch>
+                      <a:fillRect/>
+                    </a:stretch>
+                  </pic:blipFill>
+                  <pic:spPr>
+                    <a:xfrm>
+                      <a:off x="0" y="0"/>
+                      <a:ext cx="4085401" cy="2863710"/>
+                    </a:xfrm>
+                    <a:prstGeom prst="rect">
+                      <a:avLst/>
+                    </a:prstGeom>
+                  </pic:spPr>
+                </pic:pic>
+              </a:graphicData>
+            </a:graphic>
+          </wp:inline>
+        </w:drawing>
       </w:r>
     </w:p>
     <w:p>
@@ -4780,18 +6398,148 @@
     <w:p>
       <w:r>
         <w:tab/>
-        <w:t>A user is presented with the main page once they have logged in. This is where the bulk of the application interface is. From here you can view the profile, chart of accounts, transactions, and reports pages.</w:t>
+        <w:t>A user is presented with the main page once they have logged in. This is where the bulk of the application interface is.</w:t>
       </w:r>
       <w:r>
         <w:t xml:space="preserve"> </w:t>
       </w:r>
-    </w:p>
-    <w:p>
-      <w:r>
-        <w:t>********INSERT IMAGE********</w:t>
-      </w:r>
-    </w:p>
-    <w:p/>
+      <w:r>
+        <w:t xml:space="preserve">From this page, users are able to manage their created transactions as well navigate to the transaction detail page from this screen. </w:t>
+      </w:r>
+      <w:r>
+        <w:t xml:space="preserve"> From here you can view the profile, chart of accounts, transactions, and reports pages.</w:t>
+      </w:r>
+      <w:r>
+        <w:t xml:space="preserve"> </w:t>
+      </w:r>
+    </w:p>
+    <w:p>
+      <w:pPr>
+        <w:jc w:val="center"/>
+      </w:pPr>
+      <w:r>
+        <w:rPr>
+          <w:noProof/>
+        </w:rPr>
+        <w:lastRenderedPageBreak/>
+        <w:drawing>
+          <wp:inline distT="0" distB="0" distL="0" distR="0" wp14:anchorId="23E04D7C" wp14:editId="66DDC3AF">
+            <wp:extent cx="4989779" cy="3445933"/>
+            <wp:effectExtent l="0" t="0" r="1905" b="0"/>
+            <wp:docPr id="24" name="Picture 24" descr="A screenshot of a computer screen&#10;&#10;Description automatically generated"/>
+            <wp:cNvGraphicFramePr>
+              <a:graphicFrameLocks xmlns:a="http://schemas.openxmlformats.org/drawingml/2006/main" noChangeAspect="1"/>
+            </wp:cNvGraphicFramePr>
+            <a:graphic xmlns:a="http://schemas.openxmlformats.org/drawingml/2006/main">
+              <a:graphicData uri="http://schemas.openxmlformats.org/drawingml/2006/picture">
+                <pic:pic xmlns:pic="http://schemas.openxmlformats.org/drawingml/2006/picture">
+                  <pic:nvPicPr>
+                    <pic:cNvPr id="24" name="Screen Shot 2019-06-11 at 11.11.08 AM.png"/>
+                    <pic:cNvPicPr/>
+                  </pic:nvPicPr>
+                  <pic:blipFill>
+                    <a:blip r:embed="rId29">
+                      <a:extLst>
+                        <a:ext uri="{28A0092B-C50C-407E-A947-70E740481C1C}">
+                          <a14:useLocalDpi xmlns:a14="http://schemas.microsoft.com/office/drawing/2010/main" val="0"/>
+                        </a:ext>
+                      </a:extLst>
+                    </a:blip>
+                    <a:stretch>
+                      <a:fillRect/>
+                    </a:stretch>
+                  </pic:blipFill>
+                  <pic:spPr>
+                    <a:xfrm>
+                      <a:off x="0" y="0"/>
+                      <a:ext cx="4997434" cy="3451220"/>
+                    </a:xfrm>
+                    <a:prstGeom prst="rect">
+                      <a:avLst/>
+                    </a:prstGeom>
+                  </pic:spPr>
+                </pic:pic>
+              </a:graphicData>
+            </a:graphic>
+          </wp:inline>
+        </w:drawing>
+      </w:r>
+    </w:p>
+    <w:p>
+      <w:pPr>
+        <w:jc w:val="center"/>
+        <w:rPr>
+          <w:u w:val="single"/>
+        </w:rPr>
+      </w:pPr>
+      <w:r>
+        <w:rPr>
+          <w:u w:val="single"/>
+        </w:rPr>
+        <w:t>Transaction Detail</w:t>
+      </w:r>
+    </w:p>
+    <w:p>
+      <w:r>
+        <w:tab/>
+        <w:t xml:space="preserve">Navigating from the Transactions page, users use this page to add and edit their financial transactions. </w:t>
+      </w:r>
+    </w:p>
+    <w:p>
+      <w:pPr>
+        <w:jc w:val="center"/>
+        <w:rPr>
+          <w:u w:val="single"/>
+        </w:rPr>
+      </w:pPr>
+      <w:r>
+        <w:rPr>
+          <w:noProof/>
+          <w:u w:val="single"/>
+        </w:rPr>
+        <w:drawing>
+          <wp:inline distT="0" distB="0" distL="0" distR="0" wp14:anchorId="3B68FD53" wp14:editId="55BECA97">
+            <wp:extent cx="3516923" cy="3320035"/>
+            <wp:effectExtent l="0" t="0" r="1270" b="0"/>
+            <wp:docPr id="32" name="Picture 32" descr="A screenshot of a cell phone&#10;&#10;Description automatically generated"/>
+            <wp:cNvGraphicFramePr>
+              <a:graphicFrameLocks xmlns:a="http://schemas.openxmlformats.org/drawingml/2006/main" noChangeAspect="1"/>
+            </wp:cNvGraphicFramePr>
+            <a:graphic xmlns:a="http://schemas.openxmlformats.org/drawingml/2006/main">
+              <a:graphicData uri="http://schemas.openxmlformats.org/drawingml/2006/picture">
+                <pic:pic xmlns:pic="http://schemas.openxmlformats.org/drawingml/2006/picture">
+                  <pic:nvPicPr>
+                    <pic:cNvPr id="32" name="Screen Shot 2019-06-11 at 11.15.01 AM.png"/>
+                    <pic:cNvPicPr/>
+                  </pic:nvPicPr>
+                  <pic:blipFill>
+                    <a:blip r:embed="rId30">
+                      <a:extLst>
+                        <a:ext uri="{28A0092B-C50C-407E-A947-70E740481C1C}">
+                          <a14:useLocalDpi xmlns:a14="http://schemas.microsoft.com/office/drawing/2010/main" val="0"/>
+                        </a:ext>
+                      </a:extLst>
+                    </a:blip>
+                    <a:stretch>
+                      <a:fillRect/>
+                    </a:stretch>
+                  </pic:blipFill>
+                  <pic:spPr>
+                    <a:xfrm>
+                      <a:off x="0" y="0"/>
+                      <a:ext cx="3525447" cy="3328082"/>
+                    </a:xfrm>
+                    <a:prstGeom prst="rect">
+                      <a:avLst/>
+                    </a:prstGeom>
+                  </pic:spPr>
+                </pic:pic>
+              </a:graphicData>
+            </a:graphic>
+          </wp:inline>
+        </w:drawing>
+      </w:r>
+    </w:p>
     <w:p>
       <w:pPr>
         <w:jc w:val="center"/>
@@ -4810,11 +6558,57 @@
       </w:r>
     </w:p>
     <w:p>
-      <w:r>
-        <w:t>********INSERT IMAGE********</w:t>
-      </w:r>
-    </w:p>
-    <w:p/>
+      <w:pPr>
+        <w:jc w:val="center"/>
+      </w:pPr>
+      <w:r>
+        <w:rPr>
+          <w:noProof/>
+        </w:rPr>
+        <w:lastRenderedPageBreak/>
+        <w:drawing>
+          <wp:inline distT="0" distB="0" distL="0" distR="0" wp14:anchorId="6D496769" wp14:editId="2BE5703D">
+            <wp:extent cx="2746049" cy="2599267"/>
+            <wp:effectExtent l="0" t="0" r="0" b="4445"/>
+            <wp:docPr id="25" name="Picture 25" descr="A screenshot of a cell phone&#10;&#10;Description automatically generated"/>
+            <wp:cNvGraphicFramePr>
+              <a:graphicFrameLocks xmlns:a="http://schemas.openxmlformats.org/drawingml/2006/main" noChangeAspect="1"/>
+            </wp:cNvGraphicFramePr>
+            <a:graphic xmlns:a="http://schemas.openxmlformats.org/drawingml/2006/main">
+              <a:graphicData uri="http://schemas.openxmlformats.org/drawingml/2006/picture">
+                <pic:pic xmlns:pic="http://schemas.openxmlformats.org/drawingml/2006/picture">
+                  <pic:nvPicPr>
+                    <pic:cNvPr id="25" name="Screen Shot 2019-06-11 at 11.12.25 AM.png"/>
+                    <pic:cNvPicPr/>
+                  </pic:nvPicPr>
+                  <pic:blipFill>
+                    <a:blip r:embed="rId31">
+                      <a:extLst>
+                        <a:ext uri="{28A0092B-C50C-407E-A947-70E740481C1C}">
+                          <a14:useLocalDpi xmlns:a14="http://schemas.microsoft.com/office/drawing/2010/main" val="0"/>
+                        </a:ext>
+                      </a:extLst>
+                    </a:blip>
+                    <a:stretch>
+                      <a:fillRect/>
+                    </a:stretch>
+                  </pic:blipFill>
+                  <pic:spPr>
+                    <a:xfrm>
+                      <a:off x="0" y="0"/>
+                      <a:ext cx="2752977" cy="2605824"/>
+                    </a:xfrm>
+                    <a:prstGeom prst="rect">
+                      <a:avLst/>
+                    </a:prstGeom>
+                  </pic:spPr>
+                </pic:pic>
+              </a:graphicData>
+            </a:graphic>
+          </wp:inline>
+        </w:drawing>
+      </w:r>
+    </w:p>
     <w:p>
       <w:pPr>
         <w:jc w:val="center"/>
@@ -4842,8 +6636,126 @@
       </w:r>
     </w:p>
     <w:p>
-      <w:r>
-        <w:t>********INSERT IMAGE********</w:t>
+      <w:pPr>
+        <w:jc w:val="center"/>
+      </w:pPr>
+      <w:r>
+        <w:rPr>
+          <w:noProof/>
+        </w:rPr>
+        <w:drawing>
+          <wp:inline distT="0" distB="0" distL="0" distR="0" wp14:anchorId="3D679985" wp14:editId="6A0E5241">
+            <wp:extent cx="3529075" cy="2582333"/>
+            <wp:effectExtent l="0" t="0" r="1905" b="0"/>
+            <wp:docPr id="26" name="Picture 26" descr="A screenshot of a cell phone&#10;&#10;Description automatically generated"/>
+            <wp:cNvGraphicFramePr>
+              <a:graphicFrameLocks xmlns:a="http://schemas.openxmlformats.org/drawingml/2006/main" noChangeAspect="1"/>
+            </wp:cNvGraphicFramePr>
+            <a:graphic xmlns:a="http://schemas.openxmlformats.org/drawingml/2006/main">
+              <a:graphicData uri="http://schemas.openxmlformats.org/drawingml/2006/picture">
+                <pic:pic xmlns:pic="http://schemas.openxmlformats.org/drawingml/2006/picture">
+                  <pic:nvPicPr>
+                    <pic:cNvPr id="26" name="Screen Shot 2019-06-11 at 11.12.49 AM.png"/>
+                    <pic:cNvPicPr/>
+                  </pic:nvPicPr>
+                  <pic:blipFill>
+                    <a:blip r:embed="rId32">
+                      <a:extLst>
+                        <a:ext uri="{28A0092B-C50C-407E-A947-70E740481C1C}">
+                          <a14:useLocalDpi xmlns:a14="http://schemas.microsoft.com/office/drawing/2010/main" val="0"/>
+                        </a:ext>
+                      </a:extLst>
+                    </a:blip>
+                    <a:stretch>
+                      <a:fillRect/>
+                    </a:stretch>
+                  </pic:blipFill>
+                  <pic:spPr>
+                    <a:xfrm>
+                      <a:off x="0" y="0"/>
+                      <a:ext cx="3534079" cy="2585995"/>
+                    </a:xfrm>
+                    <a:prstGeom prst="rect">
+                      <a:avLst/>
+                    </a:prstGeom>
+                  </pic:spPr>
+                </pic:pic>
+              </a:graphicData>
+            </a:graphic>
+          </wp:inline>
+        </w:drawing>
+      </w:r>
+    </w:p>
+    <w:p>
+      <w:pPr>
+        <w:jc w:val="center"/>
+        <w:rPr>
+          <w:u w:val="single"/>
+        </w:rPr>
+      </w:pPr>
+      <w:r>
+        <w:rPr>
+          <w:u w:val="single"/>
+        </w:rPr>
+        <w:t>Account Detail</w:t>
+      </w:r>
+    </w:p>
+    <w:p>
+      <w:r>
+        <w:tab/>
+        <w:t xml:space="preserve">Navigating from the Chart of Accounts page, users use this page to add and edit their accounts. If editing an account, users have the ability to archive an account, which will prevent any further usage of the account until it is unchecked. </w:t>
+      </w:r>
+    </w:p>
+    <w:p>
+      <w:pPr>
+        <w:jc w:val="center"/>
+      </w:pPr>
+      <w:r>
+        <w:rPr>
+          <w:noProof/>
+        </w:rPr>
+        <w:lastRenderedPageBreak/>
+        <w:drawing>
+          <wp:inline distT="0" distB="0" distL="0" distR="0" wp14:anchorId="2240CD70" wp14:editId="05059606">
+            <wp:extent cx="2789285" cy="2633133"/>
+            <wp:effectExtent l="0" t="0" r="5080" b="0"/>
+            <wp:docPr id="27" name="Picture 27" descr="A screenshot of a cell phone&#10;&#10;Description automatically generated"/>
+            <wp:cNvGraphicFramePr>
+              <a:graphicFrameLocks xmlns:a="http://schemas.openxmlformats.org/drawingml/2006/main" noChangeAspect="1"/>
+            </wp:cNvGraphicFramePr>
+            <a:graphic xmlns:a="http://schemas.openxmlformats.org/drawingml/2006/main">
+              <a:graphicData uri="http://schemas.openxmlformats.org/drawingml/2006/picture">
+                <pic:pic xmlns:pic="http://schemas.openxmlformats.org/drawingml/2006/picture">
+                  <pic:nvPicPr>
+                    <pic:cNvPr id="27" name="Screen Shot 2019-06-11 at 11.13.08 AM.png"/>
+                    <pic:cNvPicPr/>
+                  </pic:nvPicPr>
+                  <pic:blipFill>
+                    <a:blip r:embed="rId33">
+                      <a:extLst>
+                        <a:ext uri="{28A0092B-C50C-407E-A947-70E740481C1C}">
+                          <a14:useLocalDpi xmlns:a14="http://schemas.microsoft.com/office/drawing/2010/main" val="0"/>
+                        </a:ext>
+                      </a:extLst>
+                    </a:blip>
+                    <a:stretch>
+                      <a:fillRect/>
+                    </a:stretch>
+                  </pic:blipFill>
+                  <pic:spPr>
+                    <a:xfrm>
+                      <a:off x="0" y="0"/>
+                      <a:ext cx="2801011" cy="2644203"/>
+                    </a:xfrm>
+                    <a:prstGeom prst="rect">
+                      <a:avLst/>
+                    </a:prstGeom>
+                  </pic:spPr>
+                </pic:pic>
+              </a:graphicData>
+            </a:graphic>
+          </wp:inline>
+        </w:drawing>
       </w:r>
     </w:p>
     <w:p/>
@@ -4858,388 +6770,448 @@
         <w:rPr>
           <w:u w:val="single"/>
         </w:rPr>
-        <w:t>Account Detail</w:t>
+        <w:t>Reports</w:t>
+      </w:r>
+    </w:p>
+    <w:p>
+      <w:r>
+        <w:tab/>
+        <w:t xml:space="preserve">On the reports page, users can navigate to the Income Statement or the Balance Sheet. Users can update the dates to their preferred instance or period and update the reports as needed. </w:t>
+      </w:r>
+    </w:p>
+    <w:p>
+      <w:pPr>
+        <w:jc w:val="center"/>
+      </w:pPr>
+      <w:r>
+        <w:rPr>
+          <w:noProof/>
+        </w:rPr>
+        <w:drawing>
+          <wp:inline distT="0" distB="0" distL="0" distR="0" wp14:anchorId="11E6FEE9" wp14:editId="45D41CF3">
+            <wp:extent cx="2794000" cy="2042665"/>
+            <wp:effectExtent l="0" t="0" r="0" b="2540"/>
+            <wp:docPr id="28" name="Picture 28" descr="A screenshot of a computer screen&#10;&#10;Description automatically generated"/>
+            <wp:cNvGraphicFramePr>
+              <a:graphicFrameLocks xmlns:a="http://schemas.openxmlformats.org/drawingml/2006/main" noChangeAspect="1"/>
+            </wp:cNvGraphicFramePr>
+            <a:graphic xmlns:a="http://schemas.openxmlformats.org/drawingml/2006/main">
+              <a:graphicData uri="http://schemas.openxmlformats.org/drawingml/2006/picture">
+                <pic:pic xmlns:pic="http://schemas.openxmlformats.org/drawingml/2006/picture">
+                  <pic:nvPicPr>
+                    <pic:cNvPr id="28" name="Screen Shot 2019-06-11 at 11.15.26 AM.png"/>
+                    <pic:cNvPicPr/>
+                  </pic:nvPicPr>
+                  <pic:blipFill>
+                    <a:blip r:embed="rId34" cstate="print">
+                      <a:extLst>
+                        <a:ext uri="{28A0092B-C50C-407E-A947-70E740481C1C}">
+                          <a14:useLocalDpi xmlns:a14="http://schemas.microsoft.com/office/drawing/2010/main" val="0"/>
+                        </a:ext>
+                      </a:extLst>
+                    </a:blip>
+                    <a:stretch>
+                      <a:fillRect/>
+                    </a:stretch>
+                  </pic:blipFill>
+                  <pic:spPr>
+                    <a:xfrm>
+                      <a:off x="0" y="0"/>
+                      <a:ext cx="2822886" cy="2063783"/>
+                    </a:xfrm>
+                    <a:prstGeom prst="rect">
+                      <a:avLst/>
+                    </a:prstGeom>
+                  </pic:spPr>
+                </pic:pic>
+              </a:graphicData>
+            </a:graphic>
+          </wp:inline>
+        </w:drawing>
+      </w:r>
+    </w:p>
+    <w:p>
+      <w:pPr>
+        <w:jc w:val="center"/>
+      </w:pPr>
+      <w:r>
+        <w:rPr>
+          <w:noProof/>
+        </w:rPr>
+        <w:drawing>
+          <wp:inline distT="0" distB="0" distL="0" distR="0" wp14:anchorId="457DC203" wp14:editId="4221DF59">
+            <wp:extent cx="2794000" cy="2042665"/>
+            <wp:effectExtent l="0" t="0" r="0" b="2540"/>
+            <wp:docPr id="31" name="Picture 31" descr="A screenshot of a cell phone&#10;&#10;Description automatically generated"/>
+            <wp:cNvGraphicFramePr>
+              <a:graphicFrameLocks xmlns:a="http://schemas.openxmlformats.org/drawingml/2006/main" noChangeAspect="1"/>
+            </wp:cNvGraphicFramePr>
+            <a:graphic xmlns:a="http://schemas.openxmlformats.org/drawingml/2006/main">
+              <a:graphicData uri="http://schemas.openxmlformats.org/drawingml/2006/picture">
+                <pic:pic xmlns:pic="http://schemas.openxmlformats.org/drawingml/2006/picture">
+                  <pic:nvPicPr>
+                    <pic:cNvPr id="31" name="Screen Shot 2019-06-11 at 11.15.32 AM.png"/>
+                    <pic:cNvPicPr/>
+                  </pic:nvPicPr>
+                  <pic:blipFill>
+                    <a:blip r:embed="rId35" cstate="print">
+                      <a:extLst>
+                        <a:ext uri="{28A0092B-C50C-407E-A947-70E740481C1C}">
+                          <a14:useLocalDpi xmlns:a14="http://schemas.microsoft.com/office/drawing/2010/main" val="0"/>
+                        </a:ext>
+                      </a:extLst>
+                    </a:blip>
+                    <a:stretch>
+                      <a:fillRect/>
+                    </a:stretch>
+                  </pic:blipFill>
+                  <pic:spPr>
+                    <a:xfrm>
+                      <a:off x="0" y="0"/>
+                      <a:ext cx="2808557" cy="2053308"/>
+                    </a:xfrm>
+                    <a:prstGeom prst="rect">
+                      <a:avLst/>
+                    </a:prstGeom>
+                  </pic:spPr>
+                </pic:pic>
+              </a:graphicData>
+            </a:graphic>
+          </wp:inline>
+        </w:drawing>
+      </w:r>
+    </w:p>
+    <w:p/>
+    <w:p/>
+    <w:p>
+      <w:pPr>
+        <w:rPr>
+          <w:b/>
+          <w:bCs/>
+          <w:sz w:val="28"/>
+          <w:szCs w:val="28"/>
+        </w:rPr>
+      </w:pPr>
+      <w:r>
+        <w:rPr>
+          <w:b/>
+          <w:bCs/>
+          <w:sz w:val="28"/>
+          <w:szCs w:val="28"/>
+        </w:rPr>
+        <w:lastRenderedPageBreak/>
+        <w:t>C</w:t>
+      </w:r>
+      <w:r>
+        <w:rPr>
+          <w:b/>
+          <w:bCs/>
+          <w:sz w:val="28"/>
+          <w:szCs w:val="28"/>
+        </w:rPr>
+        <w:t>.</w:t>
+      </w:r>
+      <w:r>
+        <w:rPr>
+          <w:b/>
+          <w:bCs/>
+          <w:sz w:val="28"/>
+          <w:szCs w:val="28"/>
+        </w:rPr>
+        <w:t>2: Unit Test Plan</w:t>
+      </w:r>
+    </w:p>
+    <w:p>
+      <w:r>
+        <w:rPr>
+          <w:b/>
+          <w:bCs/>
+          <w:sz w:val="28"/>
+          <w:szCs w:val="28"/>
+        </w:rPr>
+        <w:tab/>
+      </w:r>
+      <w:r>
+        <w:t xml:space="preserve">The </w:t>
+      </w:r>
+      <w:r>
+        <w:t xml:space="preserve">unit </w:t>
+      </w:r>
+      <w:r>
+        <w:t xml:space="preserve">test will be the login system, testing the ability to correctly validate a user’s email or username and their corresponding password. </w:t>
+      </w:r>
+      <w:r>
+        <w:t xml:space="preserve">With this unit test we will create several correct and incorrect username, email and password combinations to test the login system function. </w:t>
+      </w:r>
+    </w:p>
+    <w:p>
+      <w:pPr>
+        <w:jc w:val="center"/>
+      </w:pPr>
+      <w:r>
+        <w:rPr>
+          <w:noProof/>
+        </w:rPr>
+        <w:drawing>
+          <wp:inline distT="0" distB="0" distL="0" distR="0" wp14:anchorId="673559E2" wp14:editId="6C66D7C9">
+            <wp:extent cx="2468239" cy="3677920"/>
+            <wp:effectExtent l="0" t="0" r="0" b="5080"/>
+            <wp:docPr id="38" name="Picture 38" descr="A screenshot of text&#10;&#10;Description automatically generated"/>
+            <wp:cNvGraphicFramePr>
+              <a:graphicFrameLocks xmlns:a="http://schemas.openxmlformats.org/drawingml/2006/main" noChangeAspect="1"/>
+            </wp:cNvGraphicFramePr>
+            <a:graphic xmlns:a="http://schemas.openxmlformats.org/drawingml/2006/main">
+              <a:graphicData uri="http://schemas.openxmlformats.org/drawingml/2006/picture">
+                <pic:pic xmlns:pic="http://schemas.openxmlformats.org/drawingml/2006/picture">
+                  <pic:nvPicPr>
+                    <pic:cNvPr id="38" name="Screen Shot 2019-06-11 at 12.00.38 PM.png"/>
+                    <pic:cNvPicPr/>
+                  </pic:nvPicPr>
+                  <pic:blipFill>
+                    <a:blip r:embed="rId36">
+                      <a:extLst>
+                        <a:ext uri="{28A0092B-C50C-407E-A947-70E740481C1C}">
+                          <a14:useLocalDpi xmlns:a14="http://schemas.microsoft.com/office/drawing/2010/main" val="0"/>
+                        </a:ext>
+                      </a:extLst>
+                    </a:blip>
+                    <a:stretch>
+                      <a:fillRect/>
+                    </a:stretch>
+                  </pic:blipFill>
+                  <pic:spPr>
+                    <a:xfrm>
+                      <a:off x="0" y="0"/>
+                      <a:ext cx="2468239" cy="3677920"/>
+                    </a:xfrm>
+                    <a:prstGeom prst="rect">
+                      <a:avLst/>
+                    </a:prstGeom>
+                  </pic:spPr>
+                </pic:pic>
+              </a:graphicData>
+            </a:graphic>
+          </wp:inline>
+        </w:drawing>
+      </w:r>
+    </w:p>
+    <w:p>
+      <w:pPr>
+        <w:ind w:firstLine="720"/>
+      </w:pPr>
+    </w:p>
+    <w:p>
+      <w:pPr>
+        <w:rPr>
+          <w:b/>
+          <w:bCs/>
+          <w:sz w:val="28"/>
+          <w:szCs w:val="28"/>
+        </w:rPr>
+      </w:pPr>
+      <w:r>
+        <w:rPr>
+          <w:b/>
+          <w:bCs/>
+          <w:sz w:val="28"/>
+          <w:szCs w:val="28"/>
+        </w:rPr>
+        <w:t>C</w:t>
+      </w:r>
+      <w:r>
+        <w:rPr>
+          <w:b/>
+          <w:bCs/>
+          <w:sz w:val="28"/>
+          <w:szCs w:val="28"/>
+        </w:rPr>
+        <w:t>.</w:t>
+      </w:r>
+      <w:r>
+        <w:rPr>
+          <w:b/>
+          <w:bCs/>
+          <w:sz w:val="28"/>
+          <w:szCs w:val="28"/>
+        </w:rPr>
+        <w:t>3: Unit Test Results</w:t>
+      </w:r>
+    </w:p>
+    <w:p>
+      <w:r>
+        <w:tab/>
+        <w:t>After the initial testing of the application, a few testing failures occurred. However, this resulted in the finding and correcting of several bugs that would have otherwise not been found. Unit tests are especially good at finding errors such that would otherwise remain unseen.</w:t>
+      </w:r>
+    </w:p>
+    <w:p/>
+    <w:p>
+      <w:pPr>
+        <w:rPr>
+          <w:b/>
+          <w:bCs/>
+          <w:sz w:val="28"/>
+          <w:szCs w:val="28"/>
+        </w:rPr>
+      </w:pPr>
+      <w:r>
+        <w:rPr>
+          <w:b/>
+          <w:bCs/>
+          <w:sz w:val="28"/>
+          <w:szCs w:val="28"/>
+        </w:rPr>
+        <w:t>C</w:t>
+      </w:r>
+      <w:r>
+        <w:rPr>
+          <w:b/>
+          <w:bCs/>
+          <w:sz w:val="28"/>
+          <w:szCs w:val="28"/>
+        </w:rPr>
+        <w:t>.</w:t>
+      </w:r>
+      <w:r>
+        <w:rPr>
+          <w:b/>
+          <w:bCs/>
+          <w:sz w:val="28"/>
+          <w:szCs w:val="28"/>
+        </w:rPr>
+        <w:t>4: Source Code and Executable File</w:t>
+      </w:r>
+    </w:p>
+    <w:p>
+      <w:r>
+        <w:rPr>
+          <w:sz w:val="28"/>
+          <w:szCs w:val="28"/>
+        </w:rPr>
+        <w:tab/>
+      </w:r>
+      <w:r>
+        <w:t>The source code can be found alongside th</w:t>
+      </w:r>
+      <w:r>
+        <w:t>e</w:t>
+      </w:r>
+      <w:r>
+        <w:t xml:space="preserve"> documentation in the Zip file submitted. </w:t>
+      </w:r>
+      <w:r>
+        <w:t>The executable file will be found in the out folder, inside the artifacts folder. It is a jar file that can be executed.</w:t>
+      </w:r>
+      <w:bookmarkStart w:id="0" w:name="_GoBack"/>
+      <w:bookmarkEnd w:id="0"/>
+    </w:p>
+    <w:p/>
+    <w:p>
+      <w:pPr>
+        <w:rPr>
+          <w:b/>
+          <w:bCs/>
+          <w:sz w:val="28"/>
+          <w:szCs w:val="28"/>
+        </w:rPr>
+      </w:pPr>
+      <w:r>
+        <w:rPr>
+          <w:b/>
+          <w:bCs/>
+          <w:sz w:val="28"/>
+          <w:szCs w:val="28"/>
+        </w:rPr>
+        <w:t>C</w:t>
+      </w:r>
+      <w:r>
+        <w:rPr>
+          <w:b/>
+          <w:bCs/>
+          <w:sz w:val="28"/>
+          <w:szCs w:val="28"/>
+        </w:rPr>
+        <w:t>.</w:t>
+      </w:r>
+      <w:r>
+        <w:rPr>
+          <w:b/>
+          <w:bCs/>
+          <w:sz w:val="28"/>
+          <w:szCs w:val="28"/>
+        </w:rPr>
+        <w:t>5: Web API Link</w:t>
+      </w:r>
+    </w:p>
+    <w:p>
+      <w:r>
+        <w:rPr>
+          <w:b/>
+          <w:bCs/>
+          <w:sz w:val="28"/>
+          <w:szCs w:val="28"/>
+        </w:rPr>
+        <w:tab/>
+      </w:r>
+      <w:r>
+        <w:t xml:space="preserve">Because this is a stand-alone desktop application, there is no web API link available. </w:t>
+      </w:r>
+    </w:p>
+    <w:p/>
+    <w:p>
+      <w:pPr>
+        <w:rPr>
+          <w:b/>
+          <w:bCs/>
+          <w:sz w:val="28"/>
+          <w:szCs w:val="28"/>
+        </w:rPr>
+      </w:pPr>
+      <w:r>
+        <w:rPr>
+          <w:b/>
+          <w:bCs/>
+          <w:sz w:val="28"/>
+          <w:szCs w:val="28"/>
+        </w:rPr>
+        <w:t>C</w:t>
+      </w:r>
+      <w:r>
+        <w:rPr>
+          <w:b/>
+          <w:bCs/>
+          <w:sz w:val="28"/>
+          <w:szCs w:val="28"/>
+        </w:rPr>
+        <w:t>.</w:t>
+      </w:r>
+      <w:r>
+        <w:rPr>
+          <w:b/>
+          <w:bCs/>
+          <w:sz w:val="28"/>
+          <w:szCs w:val="28"/>
+        </w:rPr>
+        <w:t>6: User Guide</w:t>
+      </w:r>
+    </w:p>
+    <w:p>
+      <w:pPr>
+        <w:jc w:val="center"/>
+        <w:rPr>
+          <w:u w:val="single"/>
+        </w:rPr>
+      </w:pPr>
+      <w:r>
+        <w:rPr>
+          <w:u w:val="single"/>
+        </w:rPr>
+        <w:t>Installation</w:t>
       </w:r>
     </w:p>
     <w:p>
       <w:r>
         <w:lastRenderedPageBreak/>
         <w:tab/>
-        <w:t xml:space="preserve">Navigating from the Chart of Accounts page, users use this page to add and edit their accounts. If editing an account, users have the ability to archive an account, which will prevent any further usage of the account until it is unchecked. </w:t>
-      </w:r>
-    </w:p>
-    <w:p>
-      <w:r>
-        <w:t>********INSERT IMAGE********</w:t>
-      </w:r>
-    </w:p>
-    <w:p/>
-    <w:p>
-      <w:pPr>
-        <w:jc w:val="center"/>
-        <w:rPr>
-          <w:u w:val="single"/>
-        </w:rPr>
-      </w:pPr>
-      <w:r>
-        <w:rPr>
-          <w:u w:val="single"/>
-        </w:rPr>
-        <w:t>Transactions</w:t>
-      </w:r>
-    </w:p>
-    <w:p>
-      <w:r>
-        <w:tab/>
-        <w:t>From this page, users are able to manage their created transactions</w:t>
-      </w:r>
-      <w:r>
-        <w:t xml:space="preserve"> as well navigate to the transaction detail page from this screen. </w:t>
-      </w:r>
-    </w:p>
-    <w:p>
-      <w:r>
-        <w:t>********INSERT IMAGE********</w:t>
-      </w:r>
-    </w:p>
-    <w:p/>
-    <w:p>
-      <w:pPr>
-        <w:jc w:val="center"/>
-        <w:rPr>
-          <w:u w:val="single"/>
-        </w:rPr>
-      </w:pPr>
-      <w:r>
-        <w:rPr>
-          <w:u w:val="single"/>
-        </w:rPr>
-        <w:t>Transaction Detail</w:t>
-      </w:r>
-    </w:p>
-    <w:p>
-      <w:r>
-        <w:tab/>
-        <w:t xml:space="preserve">Navigating from the Transactions page, users use this page to add and edit their financial transactions. </w:t>
-      </w:r>
-    </w:p>
-    <w:p>
-      <w:r>
-        <w:t>********INSERT IMAGE********</w:t>
-      </w:r>
-    </w:p>
-    <w:p>
-      <w:pPr>
-        <w:jc w:val="center"/>
-      </w:pPr>
-    </w:p>
-    <w:p>
-      <w:pPr>
-        <w:jc w:val="center"/>
-        <w:rPr>
-          <w:u w:val="single"/>
-        </w:rPr>
-      </w:pPr>
-      <w:r>
-        <w:rPr>
-          <w:u w:val="single"/>
-        </w:rPr>
-        <w:t>Reports</w:t>
-      </w:r>
-    </w:p>
-    <w:p/>
-    <w:p>
-      <w:r>
-        <w:t>********INSERT IMAGE********</w:t>
-      </w:r>
-    </w:p>
-    <w:p>
-      <w:pPr>
-        <w:jc w:val="center"/>
-      </w:pPr>
-    </w:p>
-    <w:p>
-      <w:pPr>
-        <w:rPr>
-          <w:b/>
-          <w:bCs/>
-          <w:sz w:val="28"/>
-          <w:szCs w:val="28"/>
-        </w:rPr>
-      </w:pPr>
-      <w:r>
-        <w:rPr>
-          <w:b/>
-          <w:bCs/>
-          <w:sz w:val="28"/>
-          <w:szCs w:val="28"/>
-        </w:rPr>
-        <w:t>C</w:t>
-      </w:r>
-      <w:r>
-        <w:rPr>
-          <w:b/>
-          <w:bCs/>
-          <w:sz w:val="28"/>
-          <w:szCs w:val="28"/>
-        </w:rPr>
-        <w:t>.</w:t>
-      </w:r>
-      <w:r>
-        <w:rPr>
-          <w:b/>
-          <w:bCs/>
-          <w:sz w:val="28"/>
-          <w:szCs w:val="28"/>
-        </w:rPr>
-        <w:t>2: Unit Test Plan</w:t>
-      </w:r>
-    </w:p>
-    <w:p>
-      <w:r>
-        <w:rPr>
-          <w:b/>
-          <w:bCs/>
-          <w:sz w:val="28"/>
-          <w:szCs w:val="28"/>
-        </w:rPr>
-        <w:tab/>
-      </w:r>
-      <w:r>
-        <w:t xml:space="preserve">There are several unit tests we want to execute in order to test important functionalities found within the application. The first of these tests will be the login system, testing the ability to correctly validate a user’s email or username and their corresponding password. </w:t>
-      </w:r>
-      <w:r>
-        <w:t xml:space="preserve">With this unit test we will create several correct and incorrect username, email and password combinations to test the login system function. </w:t>
-      </w:r>
-    </w:p>
-    <w:p>
-      <w:pPr>
-        <w:ind w:firstLine="720"/>
-      </w:pPr>
-      <w:r>
-        <w:t>The second test will be on the chart of accounts page, where we will test the adding of a new account. In this test we want to make sure that the account is properly created and assigned to the correct account type selected.</w:t>
-      </w:r>
-      <w:r>
-        <w:t xml:space="preserve"> To implement this, we will create accounts and on the back end verify the accounts table has been correctly assigned. </w:t>
-      </w:r>
-    </w:p>
-    <w:p>
-      <w:pPr>
-        <w:ind w:firstLine="720"/>
-      </w:pPr>
-      <w:r>
-        <w:t xml:space="preserve">Our final unit test will revolve around the correlation between transaction and accounts. </w:t>
-      </w:r>
-      <w:r>
-        <w:t xml:space="preserve">When updating an account name, we want to make sure that the account being changed is also changed within the transactions table to show the newly updated account name rather than the old one. To do this we will update the account names of several different account types and validate that the transaction table no longer holds any accounts of the old name. </w:t>
-      </w:r>
-    </w:p>
-    <w:p>
-      <w:pPr>
-        <w:ind w:firstLine="720"/>
-      </w:pPr>
-    </w:p>
-    <w:p>
-      <w:pPr>
-        <w:rPr>
-          <w:b/>
-          <w:bCs/>
-          <w:sz w:val="28"/>
-          <w:szCs w:val="28"/>
-        </w:rPr>
-      </w:pPr>
-      <w:r>
-        <w:rPr>
-          <w:b/>
-          <w:bCs/>
-          <w:sz w:val="28"/>
-          <w:szCs w:val="28"/>
-        </w:rPr>
-        <w:t>C</w:t>
-      </w:r>
-      <w:r>
-        <w:rPr>
-          <w:b/>
-          <w:bCs/>
-          <w:sz w:val="28"/>
-          <w:szCs w:val="28"/>
-        </w:rPr>
-        <w:t>.</w:t>
-      </w:r>
-      <w:r>
-        <w:rPr>
-          <w:b/>
-          <w:bCs/>
-          <w:sz w:val="28"/>
-          <w:szCs w:val="28"/>
-        </w:rPr>
-        <w:t>3: Unit Test Results</w:t>
-      </w:r>
-    </w:p>
-    <w:p>
-      <w:r>
-        <w:tab/>
-        <w:t>After the initial testing of the application, a few testing failures occurred. However, this resulted in the finding and correcting of several bugs that would have otherwise not been found. Unit tests are especially good at finding errors such that would otherwise remain unseen.</w:t>
-      </w:r>
-    </w:p>
-    <w:p/>
-    <w:p>
-      <w:pPr>
-        <w:rPr>
-          <w:b/>
-          <w:bCs/>
-          <w:sz w:val="28"/>
-          <w:szCs w:val="28"/>
-        </w:rPr>
-      </w:pPr>
-      <w:r>
-        <w:rPr>
-          <w:b/>
-          <w:bCs/>
-          <w:sz w:val="28"/>
-          <w:szCs w:val="28"/>
-        </w:rPr>
-        <w:t>C</w:t>
-      </w:r>
-      <w:r>
-        <w:rPr>
-          <w:b/>
-          <w:bCs/>
-          <w:sz w:val="28"/>
-          <w:szCs w:val="28"/>
-        </w:rPr>
-        <w:t>.</w:t>
-      </w:r>
-      <w:r>
-        <w:rPr>
-          <w:b/>
-          <w:bCs/>
-          <w:sz w:val="28"/>
-          <w:szCs w:val="28"/>
-        </w:rPr>
-        <w:t>4: Source Code and Executable File</w:t>
-      </w:r>
-    </w:p>
-    <w:p>
-      <w:r>
-        <w:rPr>
-          <w:sz w:val="28"/>
-          <w:szCs w:val="28"/>
-        </w:rPr>
-        <w:lastRenderedPageBreak/>
-        <w:tab/>
-      </w:r>
-      <w:r>
-        <w:t xml:space="preserve">The source code can be found alongside the executable file and this documentation in the Zip file submitted. </w:t>
-      </w:r>
-    </w:p>
-    <w:p/>
-    <w:p>
-      <w:pPr>
-        <w:rPr>
-          <w:b/>
-          <w:bCs/>
-          <w:sz w:val="28"/>
-          <w:szCs w:val="28"/>
-        </w:rPr>
-      </w:pPr>
-      <w:r>
-        <w:rPr>
-          <w:b/>
-          <w:bCs/>
-          <w:sz w:val="28"/>
-          <w:szCs w:val="28"/>
-        </w:rPr>
-        <w:t>C</w:t>
-      </w:r>
-      <w:r>
-        <w:rPr>
-          <w:b/>
-          <w:bCs/>
-          <w:sz w:val="28"/>
-          <w:szCs w:val="28"/>
-        </w:rPr>
-        <w:t>.</w:t>
-      </w:r>
-      <w:r>
-        <w:rPr>
-          <w:b/>
-          <w:bCs/>
-          <w:sz w:val="28"/>
-          <w:szCs w:val="28"/>
-        </w:rPr>
-        <w:t>5: Web API Link</w:t>
-      </w:r>
-    </w:p>
-    <w:p>
-      <w:r>
-        <w:rPr>
-          <w:b/>
-          <w:bCs/>
-          <w:sz w:val="28"/>
-          <w:szCs w:val="28"/>
-        </w:rPr>
-        <w:tab/>
-      </w:r>
-      <w:r>
-        <w:t xml:space="preserve">Because this is a stand-alone desktop application, there is no web API link available. </w:t>
-      </w:r>
-    </w:p>
-    <w:p/>
-    <w:p>
-      <w:pPr>
-        <w:rPr>
-          <w:b/>
-          <w:bCs/>
-          <w:sz w:val="28"/>
-          <w:szCs w:val="28"/>
-        </w:rPr>
-      </w:pPr>
-      <w:r>
-        <w:rPr>
-          <w:b/>
-          <w:bCs/>
-          <w:sz w:val="28"/>
-          <w:szCs w:val="28"/>
-        </w:rPr>
-        <w:t>C</w:t>
-      </w:r>
-      <w:r>
-        <w:rPr>
-          <w:b/>
-          <w:bCs/>
-          <w:sz w:val="28"/>
-          <w:szCs w:val="28"/>
-        </w:rPr>
-        <w:t>.</w:t>
-      </w:r>
-      <w:r>
-        <w:rPr>
-          <w:b/>
-          <w:bCs/>
-          <w:sz w:val="28"/>
-          <w:szCs w:val="28"/>
-        </w:rPr>
-        <w:t>6: User Guide</w:t>
-      </w:r>
-    </w:p>
-    <w:p>
-      <w:pPr>
-        <w:jc w:val="center"/>
-        <w:rPr>
-          <w:u w:val="single"/>
-        </w:rPr>
-      </w:pPr>
-      <w:r>
-        <w:rPr>
-          <w:u w:val="single"/>
-        </w:rPr>
-        <w:t>Installation</w:t>
-      </w:r>
-    </w:p>
-    <w:p>
-      <w:r>
-        <w:tab/>
         <w:t>Installation is fairly simple in the application. A user will only need enough storage on their computer, and access to the internet to download and run the application. Once the application is downloaded, the user can execute the file and be prompted by a login screen. Here, they can create an account or login with an existing one. Because this application uses an external server, users will be able to access their data from any desktop device that has internet access and room for the download.</w:t>
       </w:r>
     </w:p>
@@ -5340,7 +7312,6 @@
     </w:p>
     <w:p>
       <w:r>
-        <w:lastRenderedPageBreak/>
         <w:tab/>
         <w:t>In the case where you may have mis</w:t>
       </w:r>
@@ -5360,27 +7331,12 @@
         <w:t xml:space="preserve">hand corner to update what is necessary. </w:t>
       </w:r>
     </w:p>
-    <w:p/>
-    <w:p/>
     <w:p>
       <w:pPr>
         <w:rPr>
           <w:rFonts w:ascii="Times New Roman" w:eastAsia="Times New Roman" w:hAnsi="Times New Roman" w:cs="Times New Roman"/>
         </w:rPr>
       </w:pPr>
-      <w:r>
-        <w:tab/>
-      </w:r>
-      <w:hyperlink r:id="rId6" w:history="1">
-        <w:r>
-          <w:rPr>
-            <w:rFonts w:ascii="Times New Roman" w:eastAsia="Times New Roman" w:hAnsi="Times New Roman" w:cs="Times New Roman"/>
-            <w:color w:val="0000FF"/>
-            <w:u w:val="single"/>
-          </w:rPr>
-          <w:t>https://capstonearchives.wgu.edu/excellence/Attachments/Anthony%20Voelker-952/Capstone%20Written%20Report-AnthonyVoelker(secure).pdf</w:t>
-        </w:r>
-      </w:hyperlink>
     </w:p>
     <w:p/>
     <w:sectPr>

</xml_diff>